<commit_message>
Edited README.md, documentation updated
</commit_message>
<xml_diff>
--- a/doc/documentation.docx
+++ b/doc/documentation.docx
@@ -500,7 +500,23 @@
           <w:sz w:val="24"/>
           <w:szCs w:val="24"/>
         </w:rPr>
-        <w:t xml:space="preserve"> To zahrnuje odstranění takzvaných stop </w:t>
+        <w:t xml:space="preserve"> To zahrnuje odstranění t</w:t>
+      </w:r>
+      <w:r>
+        <w:rPr>
+          <w:rFonts w:ascii="Cambria" w:hAnsi="Cambria"/>
+          <w:sz w:val="24"/>
+          <w:szCs w:val="24"/>
+        </w:rPr>
+        <w:t>zv.</w:t>
+      </w:r>
+      <w:r>
+        <w:rPr>
+          <w:rFonts w:ascii="Cambria" w:hAnsi="Cambria"/>
+          <w:sz w:val="24"/>
+          <w:szCs w:val="24"/>
+        </w:rPr>
+        <w:t xml:space="preserve"> stop </w:t>
       </w:r>
       <w:proofErr w:type="spellStart"/>
       <w:r>
@@ -576,7 +592,23 @@
           <w:sz w:val="24"/>
           <w:szCs w:val="24"/>
         </w:rPr>
-        <w:t xml:space="preserve">“ tj. jsou převedena do základního tvaru (např. anglická slova </w:t>
+        <w:t>“</w:t>
+      </w:r>
+      <w:r>
+        <w:rPr>
+          <w:rFonts w:ascii="Cambria" w:hAnsi="Cambria"/>
+          <w:sz w:val="24"/>
+          <w:szCs w:val="24"/>
+        </w:rPr>
+        <w:t>,</w:t>
+      </w:r>
+      <w:r>
+        <w:rPr>
+          <w:rFonts w:ascii="Cambria" w:hAnsi="Cambria"/>
+          <w:sz w:val="24"/>
+          <w:szCs w:val="24"/>
+        </w:rPr>
+        <w:t xml:space="preserve"> tj. jsou převedena do základního tvaru (např. anglická slova </w:t>
       </w:r>
       <w:proofErr w:type="spellStart"/>
       <w:r>
@@ -3091,100 +3123,6 @@
     </w:p>
     <w:p>
       <w:pPr>
-        <w:pStyle w:val="Odstavecseseznamem"/>
-        <w:numPr>
-          <w:ilvl w:val="0"/>
-          <w:numId w:val="2"/>
-        </w:numPr>
-        <w:jc w:val="both"/>
-        <w:rPr>
-          <w:rFonts w:ascii="Cambria" w:hAnsi="Cambria"/>
-          <w:sz w:val="24"/>
-          <w:szCs w:val="24"/>
-        </w:rPr>
-      </w:pPr>
-      <w:hyperlink r:id="rId12" w:history="1">
-        <w:proofErr w:type="spellStart"/>
-        <w:r>
-          <w:rPr>
-            <w:rStyle w:val="Hypertextovodkaz"/>
-            <w:rFonts w:ascii="Cambria" w:hAnsi="Cambria"/>
-            <w:sz w:val="24"/>
-            <w:szCs w:val="24"/>
-          </w:rPr>
-          <w:t>cxxopts</w:t>
-        </w:r>
-        <w:proofErr w:type="spellEnd"/>
-      </w:hyperlink>
-      <w:r>
-        <w:rPr>
-          <w:rFonts w:ascii="Cambria" w:hAnsi="Cambria"/>
-          <w:sz w:val="24"/>
-          <w:szCs w:val="24"/>
-        </w:rPr>
-        <w:t xml:space="preserve">; </w:t>
-      </w:r>
-      <w:r>
-        <w:rPr>
-          <w:rFonts w:ascii="Cambria" w:hAnsi="Cambria"/>
-          <w:sz w:val="24"/>
-          <w:szCs w:val="24"/>
-        </w:rPr>
-        <w:t>k</w:t>
-      </w:r>
-      <w:r>
-        <w:rPr>
-          <w:rFonts w:ascii="Cambria" w:hAnsi="Cambria"/>
-          <w:sz w:val="24"/>
-          <w:szCs w:val="24"/>
-        </w:rPr>
-        <w:t xml:space="preserve">nihovna pro </w:t>
-      </w:r>
-      <w:proofErr w:type="spellStart"/>
-      <w:r>
-        <w:rPr>
-          <w:rFonts w:ascii="Cambria" w:hAnsi="Cambria"/>
-          <w:sz w:val="24"/>
-          <w:szCs w:val="24"/>
-        </w:rPr>
-        <w:t>parsování</w:t>
-      </w:r>
-      <w:proofErr w:type="spellEnd"/>
-      <w:r>
-        <w:rPr>
-          <w:rFonts w:ascii="Cambria" w:hAnsi="Cambria"/>
-          <w:sz w:val="24"/>
-          <w:szCs w:val="24"/>
-        </w:rPr>
-        <w:t xml:space="preserve"> argumentů z příkazové</w:t>
-      </w:r>
-      <w:r>
-        <w:rPr>
-          <w:rFonts w:ascii="Cambria" w:hAnsi="Cambria"/>
-          <w:sz w:val="24"/>
-          <w:szCs w:val="24"/>
-        </w:rPr>
-        <w:t>ho</w:t>
-      </w:r>
-      <w:r>
-        <w:rPr>
-          <w:rFonts w:ascii="Cambria" w:hAnsi="Cambria"/>
-          <w:sz w:val="24"/>
-          <w:szCs w:val="24"/>
-        </w:rPr>
-        <w:t xml:space="preserve"> řádk</w:t>
-      </w:r>
-      <w:r>
-        <w:rPr>
-          <w:rFonts w:ascii="Cambria" w:hAnsi="Cambria"/>
-          <w:sz w:val="24"/>
-          <w:szCs w:val="24"/>
-        </w:rPr>
-        <w:t>u</w:t>
-      </w:r>
-    </w:p>
-    <w:p>
-      <w:pPr>
         <w:spacing w:after="0"/>
         <w:rPr>
           <w:rFonts w:ascii="Cambria" w:hAnsi="Cambria"/>
@@ -3230,7 +3168,6 @@
       <w:r>
         <w:rPr>
           <w:rFonts w:ascii="Cambria" w:hAnsi="Cambria"/>
-          <w:color w:val="FF0000"/>
           <w:sz w:val="24"/>
           <w:szCs w:val="24"/>
         </w:rPr>
@@ -3239,7 +3176,6 @@
       <w:r>
         <w:rPr>
           <w:rFonts w:ascii="Cambria" w:hAnsi="Cambria"/>
-          <w:color w:val="FF0000"/>
           <w:sz w:val="24"/>
           <w:szCs w:val="24"/>
         </w:rPr>
@@ -3248,7 +3184,6 @@
       <w:r>
         <w:rPr>
           <w:rFonts w:ascii="Cambria" w:hAnsi="Cambria"/>
-          <w:color w:val="FF0000"/>
           <w:sz w:val="24"/>
           <w:szCs w:val="24"/>
         </w:rPr>
@@ -3257,19 +3192,10 @@
       <w:r>
         <w:rPr>
           <w:rFonts w:ascii="Cambria" w:hAnsi="Cambria"/>
-          <w:color w:val="FF0000"/>
-          <w:sz w:val="24"/>
-          <w:szCs w:val="24"/>
-        </w:rPr>
-        <w:t xml:space="preserve"> </w:t>
-      </w:r>
-      <w:r>
-        <w:rPr>
-          <w:rFonts w:ascii="Cambria" w:hAnsi="Cambria"/>
-          <w:sz w:val="24"/>
-          <w:szCs w:val="24"/>
-        </w:rPr>
-        <w:t>a vyšší</w:t>
+          <w:sz w:val="24"/>
+          <w:szCs w:val="24"/>
+        </w:rPr>
+        <w:t xml:space="preserve"> a vyšší</w:t>
       </w:r>
     </w:p>
     <w:p>
@@ -3312,7 +3238,7 @@
         </w:rPr>
         <w:t xml:space="preserve">pro Python: </w:t>
       </w:r>
-      <w:hyperlink r:id="rId13" w:history="1">
+      <w:hyperlink r:id="rId12" w:history="1">
         <w:r>
           <w:rPr>
             <w:rStyle w:val="Hypertextovodkaz"/>
@@ -3356,7 +3282,7 @@
         </w:rPr>
         <w:t xml:space="preserve">, </w:t>
       </w:r>
-      <w:hyperlink r:id="rId14" w:history="1">
+      <w:hyperlink r:id="rId13" w:history="1">
         <w:proofErr w:type="spellStart"/>
         <w:r>
           <w:rPr>
@@ -3405,7 +3331,7 @@
         </w:rPr>
         <w:t xml:space="preserve">Knihovny pro C++: </w:t>
       </w:r>
-      <w:hyperlink r:id="rId15" w:history="1">
+      <w:hyperlink r:id="rId14" w:history="1">
         <w:r>
           <w:rPr>
             <w:rStyle w:val="Hypertextovodkaz"/>
@@ -3424,7 +3350,7 @@
         </w:rPr>
         <w:t xml:space="preserve">, </w:t>
       </w:r>
-      <w:hyperlink r:id="rId16" w:history="1">
+      <w:hyperlink r:id="rId15" w:history="1">
         <w:r>
           <w:rPr>
             <w:rStyle w:val="Hypertextovodkaz"/>
@@ -3443,7 +3369,7 @@
         </w:rPr>
         <w:t xml:space="preserve">, </w:t>
       </w:r>
-      <w:hyperlink r:id="rId17" w:history="1">
+      <w:hyperlink r:id="rId16" w:history="1">
         <w:proofErr w:type="spellStart"/>
         <w:r>
           <w:rPr>
@@ -3472,7 +3398,7 @@
         </w:rPr>
         <w:t xml:space="preserve"> </w:t>
       </w:r>
-      <w:hyperlink r:id="rId18" w:history="1">
+      <w:hyperlink r:id="rId17" w:history="1">
         <w:proofErr w:type="spellStart"/>
         <w:r>
           <w:rPr>
@@ -3513,35 +3439,6 @@
       </w:r>
       <w:r>
         <w:rPr>
-          <w:rFonts w:ascii="Cambria" w:hAnsi="Cambria"/>
-          <w:sz w:val="24"/>
-          <w:szCs w:val="24"/>
-        </w:rPr>
-        <w:t>,</w:t>
-      </w:r>
-      <w:r>
-        <w:rPr>
-          <w:rFonts w:ascii="Cambria" w:hAnsi="Cambria"/>
-          <w:sz w:val="24"/>
-          <w:szCs w:val="24"/>
-        </w:rPr>
-        <w:t xml:space="preserve"> </w:t>
-      </w:r>
-      <w:hyperlink r:id="rId19" w:history="1">
-        <w:proofErr w:type="spellStart"/>
-        <w:r>
-          <w:rPr>
-            <w:rStyle w:val="Hypertextovodkaz"/>
-            <w:rFonts w:ascii="Cambria" w:hAnsi="Cambria"/>
-            <w:sz w:val="24"/>
-            <w:szCs w:val="24"/>
-          </w:rPr>
-          <w:t>cxxopts</w:t>
-        </w:r>
-        <w:proofErr w:type="spellEnd"/>
-      </w:hyperlink>
-      <w:r>
-        <w:rPr>
           <w:rStyle w:val="Hypertextovodkaz"/>
           <w:rFonts w:ascii="Cambria" w:hAnsi="Cambria"/>
           <w:sz w:val="24"/>
@@ -3618,23 +3515,23 @@
           <w:sz w:val="24"/>
           <w:szCs w:val="24"/>
         </w:rPr>
-        <w:t>, zvolit, zda se při hledání má využít invertovaný index</w:t>
-      </w:r>
-      <w:r>
-        <w:rPr>
-          <w:rFonts w:ascii="Cambria" w:hAnsi="Cambria"/>
-          <w:sz w:val="24"/>
-          <w:szCs w:val="24"/>
-        </w:rPr>
-        <w:t>,</w:t>
-      </w:r>
-      <w:r>
-        <w:rPr>
-          <w:rFonts w:ascii="Cambria" w:hAnsi="Cambria"/>
-          <w:sz w:val="24"/>
-          <w:szCs w:val="24"/>
-        </w:rPr>
-        <w:t xml:space="preserve"> a</w:t>
+        <w:t>, zvolit zda se při hledání má využít invertovaný index</w:t>
+      </w:r>
+      <w:r>
+        <w:rPr>
+          <w:rFonts w:ascii="Cambria" w:hAnsi="Cambria"/>
+          <w:sz w:val="24"/>
+          <w:szCs w:val="24"/>
+        </w:rPr>
+        <w:t xml:space="preserve"> </w:t>
+      </w:r>
+      <w:r>
+        <w:rPr>
+          <w:rFonts w:ascii="Cambria" w:hAnsi="Cambria"/>
+          <w:sz w:val="24"/>
+          <w:szCs w:val="24"/>
+        </w:rPr>
+        <w:t>a</w:t>
       </w:r>
       <w:r>
         <w:rPr>
@@ -3707,7 +3604,7 @@
                     </pic:cNvPicPr>
                   </pic:nvPicPr>
                   <pic:blipFill>
-                    <a:blip r:embed="rId20" cstate="print">
+                    <a:blip r:embed="rId18" cstate="print">
                       <a:extLst>
                         <a:ext uri="{28A0092B-C50C-407E-A947-70E740481C1C}">
                           <a14:useLocalDpi xmlns:a14="http://schemas.microsoft.com/office/drawing/2010/main" val="0"/>
@@ -4034,7 +3931,7 @@
                     </pic:cNvPicPr>
                   </pic:nvPicPr>
                   <pic:blipFill>
-                    <a:blip r:embed="rId21" cstate="print">
+                    <a:blip r:embed="rId19" cstate="print">
                       <a:extLst>
                         <a:ext uri="{28A0092B-C50C-407E-A947-70E740481C1C}">
                           <a14:useLocalDpi xmlns:a14="http://schemas.microsoft.com/office/drawing/2010/main" val="0"/>
@@ -4245,7 +4142,7 @@
             <wp:cNvGraphicFramePr/>
             <a:graphic xmlns:a="http://schemas.openxmlformats.org/drawingml/2006/main">
               <a:graphicData uri="http://schemas.openxmlformats.org/drawingml/2006/chart">
-                <c:chart xmlns:c="http://schemas.openxmlformats.org/drawingml/2006/chart" xmlns:r="http://schemas.openxmlformats.org/officeDocument/2006/relationships" r:id="rId22"/>
+                <c:chart xmlns:c="http://schemas.openxmlformats.org/drawingml/2006/chart" xmlns:r="http://schemas.openxmlformats.org/officeDocument/2006/relationships" r:id="rId20"/>
               </a:graphicData>
             </a:graphic>
           </wp:inline>
@@ -4667,12 +4564,14 @@
       <w:pPr>
         <w:spacing w:after="0"/>
         <w:rPr>
-          <w:rFonts w:ascii="Cambria" w:hAnsi="Cambria"/>
-          <w:sz w:val="24"/>
-          <w:szCs w:val="24"/>
-        </w:rPr>
-      </w:pPr>
-      <w:hyperlink r:id="rId23" w:history="1">
+          <w:rStyle w:val="Hypertextovodkaz"/>
+          <w:rFonts w:ascii="Cambria" w:hAnsi="Cambria"/>
+          <w:color w:val="auto"/>
+          <w:sz w:val="24"/>
+          <w:szCs w:val="24"/>
+        </w:rPr>
+      </w:pPr>
+      <w:hyperlink r:id="rId21" w:history="1">
         <w:r>
           <w:rPr>
             <w:rStyle w:val="Hypertextovodkaz"/>
@@ -4684,9 +4583,56 @@
         </w:r>
       </w:hyperlink>
     </w:p>
+    <w:p>
+      <w:pPr>
+        <w:spacing w:after="0"/>
+        <w:rPr>
+          <w:rStyle w:val="Hypertextovodkaz"/>
+          <w:rFonts w:ascii="Cambria" w:hAnsi="Cambria"/>
+          <w:color w:val="auto"/>
+          <w:sz w:val="24"/>
+          <w:szCs w:val="24"/>
+        </w:rPr>
+      </w:pPr>
+    </w:p>
+    <w:p>
+      <w:pPr>
+        <w:spacing w:after="0"/>
+        <w:rPr>
+          <w:rFonts w:ascii="Cambria" w:hAnsi="Cambria"/>
+        </w:rPr>
+      </w:pPr>
+      <w:r>
+        <w:rPr>
+          <w:rFonts w:ascii="Cambria" w:hAnsi="Cambria"/>
+        </w:rPr>
+        <w:t>Zadání projektu</w:t>
+      </w:r>
+    </w:p>
+    <w:p>
+      <w:pPr>
+        <w:spacing w:after="0"/>
+        <w:rPr>
+          <w:rFonts w:ascii="Cambria" w:hAnsi="Cambria"/>
+          <w:sz w:val="24"/>
+          <w:szCs w:val="24"/>
+        </w:rPr>
+      </w:pPr>
+      <w:hyperlink r:id="rId22" w:history="1">
+        <w:r>
+          <w:rPr>
+            <w:rStyle w:val="Hypertextovodkaz"/>
+            <w:rFonts w:ascii="Cambria" w:hAnsi="Cambria"/>
+            <w:sz w:val="24"/>
+            <w:szCs w:val="24"/>
+          </w:rPr>
+          <w:t>https://moodle-vyuka.cvut.cz/pluginfile.php/213181/mod_page/content/21/i-3.pdf</w:t>
+        </w:r>
+      </w:hyperlink>
+    </w:p>
     <w:sectPr>
-      <w:headerReference w:type="default" r:id="rId24"/>
-      <w:footerReference w:type="default" r:id="rId25"/>
+      <w:headerReference w:type="default" r:id="rId23"/>
+      <w:footerReference w:type="default" r:id="rId24"/>
       <w:pgSz w:w="11906" w:h="16838"/>
       <w:pgMar w:top="1417" w:right="1417" w:bottom="1417" w:left="1417" w:header="708" w:footer="708" w:gutter="0"/>
       <w:cols w:space="708"/>

</xml_diff>

<commit_message>
Added descriptions to figures
</commit_message>
<xml_diff>
--- a/doc/documentation.docx
+++ b/doc/documentation.docx
@@ -1,6 +1,6 @@
 
 <file path=word/document.xml><?xml version="1.0" encoding="utf-8"?>
-<w:document xmlns:wpc="http://schemas.microsoft.com/office/word/2010/wordprocessingCanvas" xmlns:cx="http://schemas.microsoft.com/office/drawing/2014/chartex" xmlns:cx1="http://schemas.microsoft.com/office/drawing/2015/9/8/chartex" xmlns:cx2="http://schemas.microsoft.com/office/drawing/2015/10/21/chartex" xmlns:cx3="http://schemas.microsoft.com/office/drawing/2016/5/9/chartex" xmlns:cx4="http://schemas.microsoft.com/office/drawing/2016/5/10/chartex" xmlns:cx5="http://schemas.microsoft.com/office/drawing/2016/5/11/chartex" xmlns:cx6="http://schemas.microsoft.com/office/drawing/2016/5/12/chartex" xmlns:cx7="http://schemas.microsoft.com/office/drawing/2016/5/13/chartex" xmlns:cx8="http://schemas.microsoft.com/office/drawing/2016/5/14/chartex" xmlns:mc="http://schemas.openxmlformats.org/markup-compatibility/2006" xmlns:aink="http://schemas.microsoft.com/office/drawing/2016/ink" xmlns:am3d="http://schemas.microsoft.com/office/drawing/2017/model3d" xmlns:o="urn:schemas-microsoft-com:office:office" xmlns:r="http://schemas.openxmlformats.org/officeDocument/2006/relationships" xmlns:m="http://schemas.openxmlformats.org/officeDocument/2006/math" xmlns:v="urn:schemas-microsoft-com:vml" xmlns:wp14="http://schemas.microsoft.com/office/word/2010/wordprocessingDrawing" xmlns:wp="http://schemas.openxmlformats.org/drawingml/2006/wordprocessingDrawing" xmlns:w10="urn:schemas-microsoft-com:office:word" xmlns:w="http://schemas.openxmlformats.org/wordprocessingml/2006/main" xmlns:w14="http://schemas.microsoft.com/office/word/2010/wordml" xmlns:w15="http://schemas.microsoft.com/office/word/2012/wordml" xmlns:w16cex="http://schemas.microsoft.com/office/word/2018/wordml/cex" xmlns:w16cid="http://schemas.microsoft.com/office/word/2016/wordml/cid" xmlns:w16="http://schemas.microsoft.com/office/word/2018/wordml" xmlns:w16se="http://schemas.microsoft.com/office/word/2015/wordml/symex" xmlns:wpg="http://schemas.microsoft.com/office/word/2010/wordprocessingGroup" xmlns:wpi="http://schemas.microsoft.com/office/word/2010/wordprocessingInk" xmlns:wne="http://schemas.microsoft.com/office/word/2006/wordml" xmlns:wps="http://schemas.microsoft.com/office/word/2010/wordprocessingShape" mc:Ignorable="w14 w15 w16se w16cid w16 w16cex wp14">
+<w:document xmlns:wpc="http://schemas.microsoft.com/office/word/2010/wordprocessingCanvas" xmlns:cx="http://schemas.microsoft.com/office/drawing/2014/chartex" xmlns:cx1="http://schemas.microsoft.com/office/drawing/2015/9/8/chartex" xmlns:cx2="http://schemas.microsoft.com/office/drawing/2015/10/21/chartex" xmlns:cx3="http://schemas.microsoft.com/office/drawing/2016/5/9/chartex" xmlns:cx4="http://schemas.microsoft.com/office/drawing/2016/5/10/chartex" xmlns:cx5="http://schemas.microsoft.com/office/drawing/2016/5/11/chartex" xmlns:cx6="http://schemas.microsoft.com/office/drawing/2016/5/12/chartex" xmlns:cx7="http://schemas.microsoft.com/office/drawing/2016/5/13/chartex" xmlns:cx8="http://schemas.microsoft.com/office/drawing/2016/5/14/chartex" xmlns:mc="http://schemas.openxmlformats.org/markup-compatibility/2006" xmlns:aink="http://schemas.microsoft.com/office/drawing/2016/ink" xmlns:am3d="http://schemas.microsoft.com/office/drawing/2017/model3d" xmlns:o="urn:schemas-microsoft-com:office:office" xmlns:r="http://schemas.openxmlformats.org/officeDocument/2006/relationships" xmlns:m="http://schemas.openxmlformats.org/officeDocument/2006/math" xmlns:v="urn:schemas-microsoft-com:vml" xmlns:wp14="http://schemas.microsoft.com/office/word/2010/wordprocessingDrawing" xmlns:wp="http://schemas.openxmlformats.org/drawingml/2006/wordprocessingDrawing" xmlns:w10="urn:schemas-microsoft-com:office:word" xmlns:w="http://schemas.openxmlformats.org/wordprocessingml/2006/main" xmlns:w14="http://schemas.microsoft.com/office/word/2010/wordml" xmlns:w15="http://schemas.microsoft.com/office/word/2012/wordml" xmlns:w16cid="http://schemas.microsoft.com/office/word/2016/wordml/cid" xmlns:w16se="http://schemas.microsoft.com/office/word/2015/wordml/symex" xmlns:wpg="http://schemas.microsoft.com/office/word/2010/wordprocessingGroup" xmlns:wpi="http://schemas.microsoft.com/office/word/2010/wordprocessingInk" xmlns:wne="http://schemas.microsoft.com/office/word/2006/wordml" xmlns:wps="http://schemas.microsoft.com/office/word/2010/wordprocessingShape" mc:Ignorable="w14 w15 w16se w16cid wp14">
   <w:body>
     <w:p>
       <w:pPr>
@@ -167,7 +167,6 @@
         </w:rPr>
         <w:t xml:space="preserve"> z projektu </w:t>
       </w:r>
-      <w:proofErr w:type="spellStart"/>
       <w:r>
         <w:rPr>
           <w:rFonts w:ascii="Cambria" w:hAnsi="Cambria"/>
@@ -176,7 +175,6 @@
         </w:rPr>
         <w:t>Gutenberg</w:t>
       </w:r>
-      <w:proofErr w:type="spellEnd"/>
       <w:r>
         <w:rPr>
           <w:rFonts w:ascii="Cambria" w:hAnsi="Cambria"/>
@@ -516,25 +514,7 @@
           <w:sz w:val="24"/>
           <w:szCs w:val="24"/>
         </w:rPr>
-        <w:t xml:space="preserve"> stop </w:t>
-      </w:r>
-      <w:proofErr w:type="spellStart"/>
-      <w:r>
-        <w:rPr>
-          <w:rFonts w:ascii="Cambria" w:hAnsi="Cambria"/>
-          <w:sz w:val="24"/>
-          <w:szCs w:val="24"/>
-        </w:rPr>
-        <w:t>words</w:t>
-      </w:r>
-      <w:proofErr w:type="spellEnd"/>
-      <w:r>
-        <w:rPr>
-          <w:rFonts w:ascii="Cambria" w:hAnsi="Cambria"/>
-          <w:sz w:val="24"/>
-          <w:szCs w:val="24"/>
-        </w:rPr>
-        <w:t xml:space="preserve">, což jsou slova, která </w:t>
+        <w:t xml:space="preserve"> stop words, což jsou slova, která </w:t>
       </w:r>
       <w:r>
         <w:rPr>
@@ -574,25 +554,7 @@
           <w:sz w:val="24"/>
           <w:szCs w:val="24"/>
         </w:rPr>
-        <w:t>všechna slova „</w:t>
-      </w:r>
-      <w:proofErr w:type="spellStart"/>
-      <w:r>
-        <w:rPr>
-          <w:rFonts w:ascii="Cambria" w:hAnsi="Cambria"/>
-          <w:sz w:val="24"/>
-          <w:szCs w:val="24"/>
-        </w:rPr>
-        <w:t>lematizována</w:t>
-      </w:r>
-      <w:proofErr w:type="spellEnd"/>
-      <w:r>
-        <w:rPr>
-          <w:rFonts w:ascii="Cambria" w:hAnsi="Cambria"/>
-          <w:sz w:val="24"/>
-          <w:szCs w:val="24"/>
-        </w:rPr>
-        <w:t>“</w:t>
+        <w:t>všechna slova „lematizována“</w:t>
       </w:r>
       <w:r>
         <w:rPr>
@@ -610,7 +572,6 @@
         </w:rPr>
         <w:t xml:space="preserve"> tj. jsou převedena do základního tvaru (např. anglická slova </w:t>
       </w:r>
-      <w:proofErr w:type="spellStart"/>
       <w:r>
         <w:rPr>
           <w:rFonts w:ascii="Cambria" w:hAnsi="Cambria"/>
@@ -619,7 +580,6 @@
         </w:rPr>
         <w:t>speaking</w:t>
       </w:r>
-      <w:proofErr w:type="spellEnd"/>
       <w:r>
         <w:rPr>
           <w:rFonts w:ascii="Cambria" w:hAnsi="Cambria"/>
@@ -636,41 +596,13 @@
         </w:rPr>
         <w:t> </w:t>
       </w:r>
-      <w:proofErr w:type="spellStart"/>
-      <w:r>
-        <w:rPr>
-          <w:rFonts w:ascii="Cambria" w:hAnsi="Cambria"/>
-          <w:sz w:val="24"/>
-          <w:szCs w:val="24"/>
-        </w:rPr>
-        <w:t>speaks</w:t>
-      </w:r>
-      <w:proofErr w:type="spellEnd"/>
-      <w:r>
-        <w:rPr>
-          <w:rFonts w:ascii="Cambria" w:hAnsi="Cambria"/>
-          <w:sz w:val="24"/>
-          <w:szCs w:val="24"/>
-        </w:rPr>
-        <w:t xml:space="preserve"> jsou převedena na </w:t>
-      </w:r>
-      <w:proofErr w:type="spellStart"/>
-      <w:r>
-        <w:rPr>
-          <w:rFonts w:ascii="Cambria" w:hAnsi="Cambria"/>
-          <w:sz w:val="24"/>
-          <w:szCs w:val="24"/>
-        </w:rPr>
-        <w:t>speak</w:t>
-      </w:r>
-      <w:proofErr w:type="spellEnd"/>
-      <w:r>
-        <w:rPr>
-          <w:rFonts w:ascii="Cambria" w:hAnsi="Cambria"/>
-          <w:sz w:val="24"/>
-          <w:szCs w:val="24"/>
-        </w:rPr>
-        <w:t>).</w:t>
+      <w:r>
+        <w:rPr>
+          <w:rFonts w:ascii="Cambria" w:hAnsi="Cambria"/>
+          <w:sz w:val="24"/>
+          <w:szCs w:val="24"/>
+        </w:rPr>
+        <w:t>speaks jsou převedena na speak).</w:t>
       </w:r>
       <w:r>
         <w:rPr>
@@ -686,25 +618,7 @@
           <w:sz w:val="24"/>
           <w:szCs w:val="24"/>
         </w:rPr>
-        <w:t xml:space="preserve">projít všechny dokumenty, spočítat počet výskytů jednotlivých slov a tuto skutečnost zapsat v našem případě do </w:t>
-      </w:r>
-      <w:proofErr w:type="spellStart"/>
-      <w:r>
-        <w:rPr>
-          <w:rFonts w:ascii="Cambria" w:hAnsi="Cambria"/>
-          <w:sz w:val="24"/>
-          <w:szCs w:val="24"/>
-        </w:rPr>
-        <w:t>SQLite</w:t>
-      </w:r>
-      <w:proofErr w:type="spellEnd"/>
-      <w:r>
-        <w:rPr>
-          <w:rFonts w:ascii="Cambria" w:hAnsi="Cambria"/>
-          <w:sz w:val="24"/>
-          <w:szCs w:val="24"/>
-        </w:rPr>
-        <w:t xml:space="preserve"> databáze. Na základě těchto údajů je následně možné spočítat</w:t>
+        <w:t>projít všechny dokumenty, spočítat počet výskytů jednotlivých slov a tuto skutečnost zapsat v našem případě do SQLite databáze. Na základě těchto údajů je následně možné spočítat</w:t>
       </w:r>
       <w:r>
         <w:rPr>
@@ -1707,25 +1621,7 @@
           <w:sz w:val="24"/>
           <w:szCs w:val="24"/>
         </w:rPr>
-        <w:t xml:space="preserve">do </w:t>
-      </w:r>
-      <w:proofErr w:type="spellStart"/>
-      <w:r>
-        <w:rPr>
-          <w:rFonts w:ascii="Cambria" w:hAnsi="Cambria"/>
-          <w:sz w:val="24"/>
-          <w:szCs w:val="24"/>
-        </w:rPr>
-        <w:t>SQLite</w:t>
-      </w:r>
-      <w:proofErr w:type="spellEnd"/>
-      <w:r>
-        <w:rPr>
-          <w:rFonts w:ascii="Cambria" w:hAnsi="Cambria"/>
-          <w:sz w:val="24"/>
-          <w:szCs w:val="24"/>
-        </w:rPr>
-        <w:t xml:space="preserve"> databáze a </w:t>
+        <w:t xml:space="preserve">do SQLite databáze a </w:t>
       </w:r>
       <w:r>
         <w:rPr>
@@ -1772,13 +1668,8 @@
     </w:p>
     <w:p>
       <w:pPr>
+        <w:keepNext/>
         <w:spacing w:before="240" w:after="0"/>
-        <w:rPr>
-          <w:rFonts w:ascii="Cambria" w:hAnsi="Cambria"/>
-          <w:color w:val="FF0000"/>
-          <w:sz w:val="24"/>
-          <w:szCs w:val="24"/>
-        </w:rPr>
       </w:pPr>
       <w:r>
         <w:rPr>
@@ -1840,6 +1731,32 @@
     </w:p>
     <w:p>
       <w:pPr>
+        <w:pStyle w:val="Caption"/>
+        <w:jc w:val="center"/>
+        <w:rPr>
+          <w:rFonts w:ascii="Cambria" w:hAnsi="Cambria"/>
+          <w:color w:val="FF0000"/>
+          <w:sz w:val="24"/>
+          <w:szCs w:val="24"/>
+        </w:rPr>
+      </w:pPr>
+      <w:r>
+        <w:t xml:space="preserve">Obr. </w:t>
+      </w:r>
+      <w:fldSimple w:instr=" SEQ Obr. \* ARABIC ">
+        <w:r>
+          <w:rPr>
+            <w:noProof/>
+          </w:rPr>
+          <w:t>1</w:t>
+        </w:r>
+      </w:fldSimple>
+      <w:r>
+        <w:t xml:space="preserve"> Váhy termu</w:t>
+      </w:r>
+    </w:p>
+    <w:p>
+      <w:pPr>
         <w:rPr>
           <w:rFonts w:ascii="Cambria" w:hAnsi="Cambria"/>
           <w:sz w:val="24"/>
@@ -1882,7 +1799,17 @@
           <w:sz w:val="24"/>
           <w:szCs w:val="24"/>
         </w:rPr>
-        <w:t>Na úvodní stránce webové aplikace si uživatel může vybrat jeden z nabízených dokumentů. Po potvrzení výběru se mu zobrazí stránka, kde je zobrazeno pět nejpodobnějších dokumentů, které jsou nalezeny pomocí</w:t>
+        <w:t>Na úvodní stránce webové aplikace si uživatel může vybrat jeden z nabízených dokumentů. Po potvrzení výběru se mu zobrazí stránka, kde je zobrazeno pět nejpodobnějších dokumen</w:t>
+      </w:r>
+      <w:bookmarkStart w:id="0" w:name="_GoBack"/>
+      <w:bookmarkEnd w:id="0"/>
+      <w:r>
+        <w:rPr>
+          <w:rFonts w:ascii="Cambria" w:hAnsi="Cambria"/>
+          <w:sz w:val="24"/>
+          <w:szCs w:val="24"/>
+        </w:rPr>
+        <w:t>tů, které jsou nalezeny pomocí</w:t>
       </w:r>
       <w:r>
         <w:rPr>
@@ -1922,33 +1849,15 @@
           <w:sz w:val="24"/>
           <w:szCs w:val="24"/>
         </w:rPr>
-        <w:t xml:space="preserve"> z </w:t>
-      </w:r>
-      <w:proofErr w:type="spellStart"/>
-      <w:r>
-        <w:rPr>
-          <w:rFonts w:ascii="Cambria" w:hAnsi="Cambria"/>
-          <w:sz w:val="24"/>
-          <w:szCs w:val="24"/>
-        </w:rPr>
-        <w:t>p</w:t>
-      </w:r>
-      <w:r>
-        <w:rPr>
-          <w:rFonts w:ascii="Cambria" w:hAnsi="Cambria"/>
-          <w:sz w:val="24"/>
-          <w:szCs w:val="24"/>
-        </w:rPr>
-        <w:t>reprocessingu</w:t>
-      </w:r>
-      <w:proofErr w:type="spellEnd"/>
-      <w:r>
-        <w:rPr>
-          <w:rFonts w:ascii="Cambria" w:hAnsi="Cambria"/>
-          <w:sz w:val="24"/>
-          <w:szCs w:val="24"/>
-        </w:rPr>
-        <w:t xml:space="preserve">, nyní </w:t>
+        <w:t xml:space="preserve"> z p</w:t>
+      </w:r>
+      <w:r>
+        <w:rPr>
+          <w:rFonts w:ascii="Cambria" w:hAnsi="Cambria"/>
+          <w:sz w:val="24"/>
+          <w:szCs w:val="24"/>
+        </w:rPr>
+        <w:t xml:space="preserve">reprocessingu, nyní </w:t>
       </w:r>
       <w:r>
         <w:rPr>
@@ -2667,16 +2576,7 @@
           <w:sz w:val="24"/>
           <w:szCs w:val="24"/>
         </w:rPr>
-        <w:t xml:space="preserve">První fáze </w:t>
-      </w:r>
-      <w:proofErr w:type="spellStart"/>
-      <w:r>
-        <w:rPr>
-          <w:rFonts w:ascii="Cambria" w:hAnsi="Cambria"/>
-          <w:sz w:val="24"/>
-          <w:szCs w:val="24"/>
-        </w:rPr>
-        <w:t>p</w:t>
+        <w:t>První fáze p</w:t>
       </w:r>
       <w:r>
         <w:rPr>
@@ -2692,16 +2592,7 @@
           <w:sz w:val="24"/>
           <w:szCs w:val="24"/>
         </w:rPr>
-        <w:t>u</w:t>
-      </w:r>
-      <w:proofErr w:type="spellEnd"/>
-      <w:r>
-        <w:rPr>
-          <w:rFonts w:ascii="Cambria" w:hAnsi="Cambria"/>
-          <w:sz w:val="24"/>
-          <w:szCs w:val="24"/>
-        </w:rPr>
-        <w:t xml:space="preserve"> je implementována v</w:t>
+        <w:t>u je implementována v</w:t>
       </w:r>
       <w:r>
         <w:rPr>
@@ -2762,7 +2653,7 @@
     </w:p>
     <w:p>
       <w:pPr>
-        <w:pStyle w:val="Odstavecseseznamem"/>
+        <w:pStyle w:val="ListParagraph"/>
         <w:numPr>
           <w:ilvl w:val="0"/>
           <w:numId w:val="5"/>
@@ -2777,7 +2668,7 @@
       <w:hyperlink r:id="rId8" w:history="1">
         <w:r>
           <w:rPr>
-            <w:rStyle w:val="Hypertextovodkaz"/>
+            <w:rStyle w:val="Hyperlink"/>
             <w:rFonts w:ascii="Cambria" w:hAnsi="Cambria"/>
             <w:sz w:val="24"/>
             <w:szCs w:val="24"/>
@@ -2791,61 +2682,7 @@
           <w:sz w:val="24"/>
           <w:szCs w:val="24"/>
         </w:rPr>
-        <w:t xml:space="preserve"> (Natural </w:t>
-      </w:r>
-      <w:proofErr w:type="spellStart"/>
-      <w:r>
-        <w:rPr>
-          <w:rFonts w:ascii="Cambria" w:hAnsi="Cambria"/>
-          <w:sz w:val="24"/>
-          <w:szCs w:val="24"/>
-        </w:rPr>
-        <w:t>Language</w:t>
-      </w:r>
-      <w:proofErr w:type="spellEnd"/>
-      <w:r>
-        <w:rPr>
-          <w:rFonts w:ascii="Cambria" w:hAnsi="Cambria"/>
-          <w:sz w:val="24"/>
-          <w:szCs w:val="24"/>
-        </w:rPr>
-        <w:t xml:space="preserve"> </w:t>
-      </w:r>
-      <w:proofErr w:type="spellStart"/>
-      <w:r>
-        <w:rPr>
-          <w:rFonts w:ascii="Cambria" w:hAnsi="Cambria"/>
-          <w:sz w:val="24"/>
-          <w:szCs w:val="24"/>
-        </w:rPr>
-        <w:t>Toolkit</w:t>
-      </w:r>
-      <w:proofErr w:type="spellEnd"/>
-      <w:r>
-        <w:rPr>
-          <w:rFonts w:ascii="Cambria" w:hAnsi="Cambria"/>
-          <w:sz w:val="24"/>
-          <w:szCs w:val="24"/>
-        </w:rPr>
-        <w:t xml:space="preserve">), což je knihovna pro práci s lidským jazykem; v našem programu je využita pro odstranění stop </w:t>
-      </w:r>
-      <w:proofErr w:type="spellStart"/>
-      <w:r>
-        <w:rPr>
-          <w:rFonts w:ascii="Cambria" w:hAnsi="Cambria"/>
-          <w:sz w:val="24"/>
-          <w:szCs w:val="24"/>
-        </w:rPr>
-        <w:t>words</w:t>
-      </w:r>
-      <w:proofErr w:type="spellEnd"/>
-      <w:r>
-        <w:rPr>
-          <w:rFonts w:ascii="Cambria" w:hAnsi="Cambria"/>
-          <w:sz w:val="24"/>
-          <w:szCs w:val="24"/>
-        </w:rPr>
-        <w:t xml:space="preserve"> a </w:t>
+        <w:t xml:space="preserve"> (Natural Language Toolkit), což je knihovna pro práci s lidským jazykem; v našem programu je využita pro odstranění stop words a </w:t>
       </w:r>
       <w:r>
         <w:rPr>
@@ -2855,7 +2692,6 @@
         </w:rPr>
         <w:t>„</w:t>
       </w:r>
-      <w:proofErr w:type="spellStart"/>
       <w:r>
         <w:rPr>
           <w:rFonts w:ascii="Cambria" w:hAnsi="Cambria"/>
@@ -2864,7 +2700,6 @@
         </w:rPr>
         <w:t>lematizaci</w:t>
       </w:r>
-      <w:proofErr w:type="spellEnd"/>
       <w:r>
         <w:rPr>
           <w:rFonts w:ascii="Cambria" w:hAnsi="Cambria"/>
@@ -2927,7 +2762,7 @@
     </w:p>
     <w:p>
       <w:pPr>
-        <w:pStyle w:val="Odstavecseseznamem"/>
+        <w:pStyle w:val="ListParagraph"/>
         <w:numPr>
           <w:ilvl w:val="0"/>
           <w:numId w:val="2"/>
@@ -2942,7 +2777,7 @@
       <w:hyperlink r:id="rId9" w:history="1">
         <w:r>
           <w:rPr>
-            <w:rStyle w:val="Hypertextovodkaz"/>
+            <w:rStyle w:val="Hyperlink"/>
             <w:rFonts w:ascii="Cambria" w:hAnsi="Cambria"/>
             <w:sz w:val="24"/>
             <w:szCs w:val="24"/>
@@ -2988,18 +2823,8 @@
           <w:sz w:val="24"/>
           <w:szCs w:val="24"/>
         </w:rPr>
-        <w:t> </w:t>
-      </w:r>
-      <w:proofErr w:type="spellStart"/>
-      <w:r>
-        <w:rPr>
-          <w:rFonts w:ascii="Cambria" w:hAnsi="Cambria"/>
-          <w:sz w:val="24"/>
-          <w:szCs w:val="24"/>
-        </w:rPr>
-        <w:t>SQLite</w:t>
-      </w:r>
-      <w:proofErr w:type="spellEnd"/>
+        <w:t> SQLite</w:t>
+      </w:r>
       <w:r>
         <w:rPr>
           <w:rFonts w:ascii="Cambria" w:hAnsi="Cambria"/>
@@ -3043,7 +2868,7 @@
     </w:p>
     <w:p>
       <w:pPr>
-        <w:pStyle w:val="Odstavecseseznamem"/>
+        <w:pStyle w:val="ListParagraph"/>
         <w:numPr>
           <w:ilvl w:val="0"/>
           <w:numId w:val="2"/>
@@ -3056,17 +2881,15 @@
         </w:rPr>
       </w:pPr>
       <w:hyperlink r:id="rId10" w:history="1">
-        <w:proofErr w:type="spellStart"/>
         <w:r>
           <w:rPr>
-            <w:rStyle w:val="Hypertextovodkaz"/>
+            <w:rStyle w:val="Hyperlink"/>
             <w:rFonts w:ascii="Cambria" w:hAnsi="Cambria"/>
             <w:sz w:val="24"/>
             <w:szCs w:val="24"/>
           </w:rPr>
           <w:t>Wt</w:t>
         </w:r>
-        <w:proofErr w:type="spellEnd"/>
       </w:hyperlink>
       <w:r>
         <w:rPr>
@@ -3079,7 +2902,7 @@
     </w:p>
     <w:p>
       <w:pPr>
-        <w:pStyle w:val="Odstavecseseznamem"/>
+        <w:pStyle w:val="ListParagraph"/>
         <w:numPr>
           <w:ilvl w:val="0"/>
           <w:numId w:val="2"/>
@@ -3092,17 +2915,15 @@
         </w:rPr>
       </w:pPr>
       <w:hyperlink r:id="rId11" w:history="1">
-        <w:proofErr w:type="spellStart"/>
         <w:r>
           <w:rPr>
-            <w:rStyle w:val="Hypertextovodkaz"/>
+            <w:rStyle w:val="Hyperlink"/>
             <w:rFonts w:ascii="Cambria" w:hAnsi="Cambria"/>
             <w:sz w:val="24"/>
             <w:szCs w:val="24"/>
           </w:rPr>
           <w:t>json</w:t>
         </w:r>
-        <w:proofErr w:type="spellEnd"/>
       </w:hyperlink>
       <w:r>
         <w:rPr>
@@ -3143,7 +2964,7 @@
     </w:p>
     <w:p>
       <w:pPr>
-        <w:pStyle w:val="Odstavecseseznamem"/>
+        <w:pStyle w:val="ListParagraph"/>
         <w:numPr>
           <w:ilvl w:val="0"/>
           <w:numId w:val="4"/>
@@ -3200,7 +3021,7 @@
     </w:p>
     <w:p>
       <w:pPr>
-        <w:pStyle w:val="Odstavecseseznamem"/>
+        <w:pStyle w:val="ListParagraph"/>
         <w:numPr>
           <w:ilvl w:val="0"/>
           <w:numId w:val="4"/>
@@ -3241,7 +3062,7 @@
       <w:hyperlink r:id="rId12" w:history="1">
         <w:r>
           <w:rPr>
-            <w:rStyle w:val="Hypertextovodkaz"/>
+            <w:rStyle w:val="Hyperlink"/>
             <w:rFonts w:ascii="Cambria" w:hAnsi="Cambria"/>
             <w:sz w:val="24"/>
             <w:szCs w:val="24"/>
@@ -3252,7 +3073,7 @@
     </w:p>
     <w:p>
       <w:pPr>
-        <w:pStyle w:val="Odstavecseseznamem"/>
+        <w:pStyle w:val="ListParagraph"/>
         <w:numPr>
           <w:ilvl w:val="0"/>
           <w:numId w:val="4"/>
@@ -3283,17 +3104,15 @@
         <w:t xml:space="preserve">, </w:t>
       </w:r>
       <w:hyperlink r:id="rId13" w:history="1">
-        <w:proofErr w:type="spellStart"/>
         <w:r>
           <w:rPr>
-            <w:rStyle w:val="Hypertextovodkaz"/>
+            <w:rStyle w:val="Hyperlink"/>
             <w:rFonts w:ascii="Cambria" w:hAnsi="Cambria"/>
             <w:sz w:val="24"/>
             <w:szCs w:val="24"/>
           </w:rPr>
           <w:t>CMake</w:t>
         </w:r>
-        <w:proofErr w:type="spellEnd"/>
       </w:hyperlink>
       <w:r>
         <w:rPr>
@@ -3306,7 +3125,7 @@
     </w:p>
     <w:p>
       <w:pPr>
-        <w:pStyle w:val="Odstavecseseznamem"/>
+        <w:pStyle w:val="ListParagraph"/>
         <w:numPr>
           <w:ilvl w:val="0"/>
           <w:numId w:val="4"/>
@@ -3314,7 +3133,7 @@
         <w:spacing w:after="0"/>
         <w:jc w:val="both"/>
         <w:rPr>
-          <w:rStyle w:val="Hypertextovodkaz"/>
+          <w:rStyle w:val="Hyperlink"/>
           <w:rFonts w:ascii="Cambria" w:hAnsi="Cambria"/>
           <w:smallCaps/>
           <w:color w:val="auto"/>
@@ -3334,7 +3153,7 @@
       <w:hyperlink r:id="rId14" w:history="1">
         <w:r>
           <w:rPr>
-            <w:rStyle w:val="Hypertextovodkaz"/>
+            <w:rStyle w:val="Hyperlink"/>
             <w:rFonts w:ascii="Cambria" w:hAnsi="Cambria"/>
             <w:sz w:val="24"/>
             <w:szCs w:val="24"/>
@@ -3353,7 +3172,7 @@
       <w:hyperlink r:id="rId15" w:history="1">
         <w:r>
           <w:rPr>
-            <w:rStyle w:val="Hypertextovodkaz"/>
+            <w:rStyle w:val="Hyperlink"/>
             <w:rFonts w:ascii="Cambria" w:hAnsi="Cambria"/>
             <w:sz w:val="24"/>
             <w:szCs w:val="24"/>
@@ -3370,17 +3189,15 @@
         <w:t xml:space="preserve">, </w:t>
       </w:r>
       <w:hyperlink r:id="rId16" w:history="1">
-        <w:proofErr w:type="spellStart"/>
         <w:r>
           <w:rPr>
-            <w:rStyle w:val="Hypertextovodkaz"/>
+            <w:rStyle w:val="Hyperlink"/>
             <w:rFonts w:ascii="Cambria" w:hAnsi="Cambria"/>
             <w:sz w:val="24"/>
             <w:szCs w:val="24"/>
           </w:rPr>
           <w:t>Wt</w:t>
         </w:r>
-        <w:proofErr w:type="spellEnd"/>
       </w:hyperlink>
       <w:r>
         <w:rPr>
@@ -3399,17 +3216,15 @@
         <w:t xml:space="preserve"> </w:t>
       </w:r>
       <w:hyperlink r:id="rId17" w:history="1">
-        <w:proofErr w:type="spellStart"/>
         <w:r>
           <w:rPr>
-            <w:rStyle w:val="Hypertextovodkaz"/>
+            <w:rStyle w:val="Hyperlink"/>
             <w:rFonts w:ascii="Cambria" w:hAnsi="Cambria"/>
             <w:sz w:val="24"/>
             <w:szCs w:val="24"/>
           </w:rPr>
           <w:t>Boost</w:t>
         </w:r>
-        <w:proofErr w:type="spellEnd"/>
       </w:hyperlink>
       <w:r>
         <w:rPr>
@@ -3417,29 +3232,11 @@
           <w:sz w:val="24"/>
           <w:szCs w:val="24"/>
         </w:rPr>
-        <w:t xml:space="preserve"> (vyžaduje knihovna </w:t>
-      </w:r>
-      <w:proofErr w:type="spellStart"/>
-      <w:r>
-        <w:rPr>
-          <w:rFonts w:ascii="Cambria" w:hAnsi="Cambria"/>
-          <w:sz w:val="24"/>
-          <w:szCs w:val="24"/>
-        </w:rPr>
-        <w:t>Wt</w:t>
-      </w:r>
-      <w:proofErr w:type="spellEnd"/>
-      <w:r>
-        <w:rPr>
-          <w:rFonts w:ascii="Cambria" w:hAnsi="Cambria"/>
-          <w:sz w:val="24"/>
-          <w:szCs w:val="24"/>
-        </w:rPr>
-        <w:t>)</w:t>
-      </w:r>
-      <w:r>
-        <w:rPr>
-          <w:rStyle w:val="Hypertextovodkaz"/>
+        <w:t xml:space="preserve"> (vyžaduje knihovna Wt)</w:t>
+      </w:r>
+      <w:r>
+        <w:rPr>
+          <w:rStyle w:val="Hyperlink"/>
           <w:rFonts w:ascii="Cambria" w:hAnsi="Cambria"/>
           <w:sz w:val="24"/>
           <w:szCs w:val="24"/>
@@ -3483,7 +3280,23 @@
           <w:sz w:val="24"/>
           <w:szCs w:val="24"/>
         </w:rPr>
-        <w:t>Na obrázku níže vidíme úvodní obrazovku celé webové aplikace. Zde je možné vybrat jed</w:t>
+        <w:t>Na obrázku</w:t>
+      </w:r>
+      <w:r>
+        <w:rPr>
+          <w:rFonts w:ascii="Cambria" w:hAnsi="Cambria"/>
+          <w:sz w:val="24"/>
+          <w:szCs w:val="24"/>
+        </w:rPr>
+        <w:t xml:space="preserve"> 2</w:t>
+      </w:r>
+      <w:r>
+        <w:rPr>
+          <w:rFonts w:ascii="Cambria" w:hAnsi="Cambria"/>
+          <w:sz w:val="24"/>
+          <w:szCs w:val="24"/>
+        </w:rPr>
+        <w:t xml:space="preserve"> níže vidíme úvodní obrazovku celé webové aplikace. Zde je možné vybrat jed</w:t>
       </w:r>
       <w:r>
         <w:rPr>
@@ -3547,36 +3360,14 @@
           <w:sz w:val="24"/>
           <w:szCs w:val="24"/>
         </w:rPr>
-        <w:t xml:space="preserve">následně potvrdit svůj výběr kliknutím na tlačítko „Show </w:t>
-      </w:r>
-      <w:proofErr w:type="spellStart"/>
-      <w:r>
-        <w:rPr>
-          <w:rFonts w:ascii="Cambria" w:hAnsi="Cambria"/>
-          <w:sz w:val="24"/>
-          <w:szCs w:val="24"/>
-        </w:rPr>
-        <w:t>me</w:t>
-      </w:r>
-      <w:proofErr w:type="spellEnd"/>
-      <w:r>
-        <w:rPr>
-          <w:rFonts w:ascii="Cambria" w:hAnsi="Cambria"/>
-          <w:sz w:val="24"/>
-          <w:szCs w:val="24"/>
-        </w:rPr>
-        <w:t xml:space="preserve"> more!“.</w:t>
+        <w:t>následně potvrdit svůj výběr kliknutím na tlačítko „Show me more!“.</w:t>
       </w:r>
     </w:p>
     <w:p>
       <w:pPr>
-        <w:jc w:val="both"/>
-        <w:rPr>
-          <w:rFonts w:ascii="Cambria" w:hAnsi="Cambria"/>
-          <w:smallCaps/>
-          <w:sz w:val="32"/>
-          <w:szCs w:val="32"/>
-        </w:rPr>
+        <w:pStyle w:val="Caption"/>
+        <w:keepNext/>
+        <w:jc w:val="center"/>
       </w:pPr>
       <w:r>
         <w:rPr>
@@ -3638,6 +3429,32 @@
     </w:p>
     <w:p>
       <w:pPr>
+        <w:pStyle w:val="Caption"/>
+        <w:jc w:val="center"/>
+        <w:rPr>
+          <w:rFonts w:ascii="Cambria" w:hAnsi="Cambria"/>
+          <w:smallCaps/>
+          <w:sz w:val="32"/>
+          <w:szCs w:val="32"/>
+        </w:rPr>
+      </w:pPr>
+      <w:r>
+        <w:t xml:space="preserve">Obr. </w:t>
+      </w:r>
+      <w:fldSimple w:instr=" SEQ Obr. \* ARABIC ">
+        <w:r>
+          <w:rPr>
+            <w:noProof/>
+          </w:rPr>
+          <w:t>2</w:t>
+        </w:r>
+      </w:fldSimple>
+      <w:r>
+        <w:t xml:space="preserve"> Úvodní uživatelské rozhraní</w:t>
+      </w:r>
+    </w:p>
+    <w:p>
+      <w:pPr>
         <w:spacing w:before="240"/>
         <w:jc w:val="both"/>
         <w:rPr>
@@ -3652,7 +3469,23 @@
           <w:sz w:val="24"/>
           <w:szCs w:val="24"/>
         </w:rPr>
-        <w:t xml:space="preserve">Na dalším obrázku již vidíme výsledek akce z úvodní obrazovky. </w:t>
+        <w:t>Na obrázku</w:t>
+      </w:r>
+      <w:r>
+        <w:rPr>
+          <w:rFonts w:ascii="Cambria" w:hAnsi="Cambria"/>
+          <w:sz w:val="24"/>
+          <w:szCs w:val="24"/>
+        </w:rPr>
+        <w:t xml:space="preserve"> 3 níže</w:t>
+      </w:r>
+      <w:r>
+        <w:rPr>
+          <w:rFonts w:ascii="Cambria" w:hAnsi="Cambria"/>
+          <w:sz w:val="24"/>
+          <w:szCs w:val="24"/>
+        </w:rPr>
+        <w:t xml:space="preserve"> již vidíme výsledek akce z úvodní obrazovky. </w:t>
       </w:r>
       <w:r>
         <w:rPr>
@@ -3897,13 +3730,9 @@
     </w:p>
     <w:p>
       <w:pPr>
+        <w:keepNext/>
         <w:spacing w:before="240"/>
         <w:jc w:val="both"/>
-        <w:rPr>
-          <w:rFonts w:ascii="Cambria" w:hAnsi="Cambria"/>
-          <w:sz w:val="24"/>
-          <w:szCs w:val="24"/>
-        </w:rPr>
       </w:pPr>
       <w:r>
         <w:rPr>
@@ -3915,8 +3744,8 @@
         </w:rPr>
         <w:drawing>
           <wp:inline distT="0" distB="0" distL="0" distR="0">
-            <wp:extent cx="5762625" cy="3295650"/>
-            <wp:effectExtent l="0" t="0" r="9525" b="0"/>
+            <wp:extent cx="5410200" cy="3094098"/>
+            <wp:effectExtent l="0" t="0" r="0" b="0"/>
             <wp:docPr id="5" name="Obrázek 5"/>
             <wp:cNvGraphicFramePr>
               <a:graphicFrameLocks xmlns:a="http://schemas.openxmlformats.org/drawingml/2006/main" noChangeAspect="1"/>
@@ -3946,7 +3775,7 @@
                   <pic:spPr bwMode="auto">
                     <a:xfrm>
                       <a:off x="0" y="0"/>
-                      <a:ext cx="5762625" cy="3295650"/>
+                      <a:ext cx="5412594" cy="3095467"/>
                     </a:xfrm>
                     <a:prstGeom prst="rect">
                       <a:avLst/>
@@ -3965,6 +3794,31 @@
     </w:p>
     <w:p>
       <w:pPr>
+        <w:pStyle w:val="Caption"/>
+        <w:jc w:val="center"/>
+        <w:rPr>
+          <w:rFonts w:ascii="Cambria" w:hAnsi="Cambria"/>
+          <w:sz w:val="24"/>
+          <w:szCs w:val="24"/>
+        </w:rPr>
+      </w:pPr>
+      <w:r>
+        <w:t xml:space="preserve">Obr. </w:t>
+      </w:r>
+      <w:fldSimple w:instr=" SEQ Obr. \* ARABIC ">
+        <w:r>
+          <w:rPr>
+            <w:noProof/>
+          </w:rPr>
+          <w:t>3</w:t>
+        </w:r>
+      </w:fldSimple>
+      <w:r>
+        <w:t xml:space="preserve"> Výsledek dotazu</w:t>
+      </w:r>
+    </w:p>
+    <w:p>
+      <w:pPr>
         <w:spacing w:after="0"/>
         <w:rPr>
           <w:rFonts w:ascii="Cambria" w:hAnsi="Cambria"/>
@@ -4120,12 +3974,8 @@
     </w:p>
     <w:p>
       <w:pPr>
+        <w:keepNext/>
         <w:jc w:val="center"/>
-        <w:rPr>
-          <w:rFonts w:ascii="Cambria" w:hAnsi="Cambria"/>
-          <w:sz w:val="24"/>
-          <w:szCs w:val="24"/>
-        </w:rPr>
       </w:pPr>
       <w:r>
         <w:rPr>
@@ -4151,6 +4001,32 @@
     </w:p>
     <w:p>
       <w:pPr>
+        <w:pStyle w:val="Caption"/>
+        <w:jc w:val="center"/>
+        <w:rPr>
+          <w:rFonts w:ascii="Cambria" w:hAnsi="Cambria"/>
+          <w:sz w:val="24"/>
+          <w:szCs w:val="24"/>
+          <w:lang w:val="en-US"/>
+        </w:rPr>
+      </w:pPr>
+      <w:r>
+        <w:t xml:space="preserve">Obr. </w:t>
+      </w:r>
+      <w:fldSimple w:instr=" SEQ Obr. \* ARABIC ">
+        <w:r>
+          <w:rPr>
+            <w:noProof/>
+          </w:rPr>
+          <w:t>4</w:t>
+        </w:r>
+      </w:fldSimple>
+      <w:r>
+        <w:t xml:space="preserve"> Porovnání rychlosti sekvenčního vyhledávání a invertovaného indexu</w:t>
+      </w:r>
+    </w:p>
+    <w:p>
+      <w:pPr>
         <w:jc w:val="both"/>
         <w:rPr>
           <w:rFonts w:ascii="Cambria" w:hAnsi="Cambria"/>
@@ -4164,7 +4040,23 @@
           <w:sz w:val="24"/>
           <w:szCs w:val="24"/>
         </w:rPr>
-        <w:t>Z grafu výše můžeme vidět, že s větší kolekcí knih začal exponenciálně narůstat čas, který je potřebný pro sekvenční vyhledávání. Naopak čas vyhledávání pomocí invertovaného indexu narůstá lineárně vzhledem k velikosti kolekce.</w:t>
+        <w:t>Z</w:t>
+      </w:r>
+      <w:r>
+        <w:rPr>
+          <w:rFonts w:ascii="Cambria" w:hAnsi="Cambria"/>
+          <w:sz w:val="24"/>
+          <w:szCs w:val="24"/>
+        </w:rPr>
+        <w:t> grafu na obrázku 4</w:t>
+      </w:r>
+      <w:r>
+        <w:rPr>
+          <w:rFonts w:ascii="Cambria" w:hAnsi="Cambria"/>
+          <w:sz w:val="24"/>
+          <w:szCs w:val="24"/>
+        </w:rPr>
+        <w:t xml:space="preserve"> výše můžeme vidět, že s větší kolekcí knih začal exponenciálně narůstat čas, který je potřebný pro sekvenční vyhledávání. Naopak čas vyhledávání pomocí invertovaného indexu narůstá lineárně vzhledem k velikosti kolekce.</w:t>
       </w:r>
       <w:r>
         <w:rPr>
@@ -4250,33 +4142,40 @@
           <w:sz w:val="24"/>
           <w:szCs w:val="24"/>
         </w:rPr>
-        <w:t xml:space="preserve">, poněvadž by se </w:t>
-      </w:r>
-      <w:r>
-        <w:rPr>
-          <w:rFonts w:ascii="Cambria" w:hAnsi="Cambria"/>
-          <w:sz w:val="24"/>
-          <w:szCs w:val="24"/>
-        </w:rPr>
-        <w:t xml:space="preserve">pravděpodobně našly algoritmy, které by naši aplikaci dokázaly zrychlit, případně přinést úsporu ve využité paměti. Jako základní vyhledávací </w:t>
-      </w:r>
-      <w:proofErr w:type="spellStart"/>
-      <w:r>
-        <w:rPr>
-          <w:rFonts w:ascii="Cambria" w:hAnsi="Cambria"/>
-          <w:sz w:val="24"/>
-          <w:szCs w:val="24"/>
-        </w:rPr>
-        <w:t>engine</w:t>
-      </w:r>
-      <w:proofErr w:type="spellEnd"/>
-      <w:r>
-        <w:rPr>
-          <w:rFonts w:ascii="Cambria" w:hAnsi="Cambria"/>
-          <w:sz w:val="24"/>
-          <w:szCs w:val="24"/>
-        </w:rPr>
-        <w:t xml:space="preserve"> nad </w:t>
+        <w:t>,</w:t>
+      </w:r>
+      <w:r>
+        <w:rPr>
+          <w:rFonts w:ascii="Cambria" w:hAnsi="Cambria"/>
+          <w:sz w:val="24"/>
+          <w:szCs w:val="24"/>
+          <w:lang w:val="en-US"/>
+        </w:rPr>
+        <w:t xml:space="preserve"> </w:t>
+      </w:r>
+      <w:r>
+        <w:rPr>
+          <w:rFonts w:ascii="Cambria" w:hAnsi="Cambria"/>
+          <w:sz w:val="24"/>
+          <w:szCs w:val="24"/>
+        </w:rPr>
+        <w:t>jelikož</w:t>
+      </w:r>
+      <w:r>
+        <w:rPr>
+          <w:rFonts w:ascii="Cambria" w:hAnsi="Cambria"/>
+          <w:sz w:val="24"/>
+          <w:szCs w:val="24"/>
+        </w:rPr>
+        <w:t xml:space="preserve"> by se </w:t>
+      </w:r>
+      <w:r>
+        <w:rPr>
+          <w:rFonts w:ascii="Cambria" w:hAnsi="Cambria"/>
+          <w:sz w:val="24"/>
+          <w:szCs w:val="24"/>
+        </w:rPr>
+        <w:t xml:space="preserve">pravděpodobně našly algoritmy, které by naši aplikaci dokázaly zrychlit, případně přinést úsporu ve využité paměti. Jako základní vyhledávací engine nad </w:t>
       </w:r>
       <w:r>
         <w:rPr>
@@ -4342,23 +4241,13 @@
         </w:rPr>
         <w:t xml:space="preserve">volně dostupný </w:t>
       </w:r>
-      <w:proofErr w:type="spellStart"/>
-      <w:r>
-        <w:rPr>
-          <w:rFonts w:ascii="Cambria" w:hAnsi="Cambria"/>
-          <w:sz w:val="24"/>
-          <w:szCs w:val="24"/>
-        </w:rPr>
-        <w:t>dataset</w:t>
-      </w:r>
-      <w:proofErr w:type="spellEnd"/>
-      <w:r>
-        <w:rPr>
-          <w:rFonts w:ascii="Cambria" w:hAnsi="Cambria"/>
-          <w:sz w:val="24"/>
-          <w:szCs w:val="24"/>
-        </w:rPr>
-        <w:t xml:space="preserve">, který by se hodil na demonstraci naší aplikace. Knihy jím pravděpodobně nebudou z důvodu velké pestrosti slov v nich obsažených, neboť naše aplikace neřeší problém </w:t>
+      <w:r>
+        <w:rPr>
+          <w:rFonts w:ascii="Cambria" w:hAnsi="Cambria"/>
+          <w:sz w:val="24"/>
+          <w:szCs w:val="24"/>
+        </w:rPr>
+        <w:t xml:space="preserve">dataset, který by se hodil na demonstraci naší aplikace. Knihy jím pravděpodobně nebudou z důvodu velké pestrosti slov v nich obsažených, neboť naše aplikace neřeší problém </w:t>
       </w:r>
       <w:r>
         <w:rPr>
@@ -4564,7 +4453,7 @@
       <w:pPr>
         <w:spacing w:after="0"/>
         <w:rPr>
-          <w:rStyle w:val="Hypertextovodkaz"/>
+          <w:rStyle w:val="Hyperlink"/>
           <w:rFonts w:ascii="Cambria" w:hAnsi="Cambria"/>
           <w:color w:val="auto"/>
           <w:sz w:val="24"/>
@@ -4574,7 +4463,7 @@
       <w:hyperlink r:id="rId21" w:history="1">
         <w:r>
           <w:rPr>
-            <w:rStyle w:val="Hypertextovodkaz"/>
+            <w:rStyle w:val="Hyperlink"/>
             <w:rFonts w:ascii="Cambria" w:hAnsi="Cambria"/>
             <w:sz w:val="24"/>
             <w:szCs w:val="24"/>
@@ -4587,7 +4476,7 @@
       <w:pPr>
         <w:spacing w:after="0"/>
         <w:rPr>
-          <w:rStyle w:val="Hypertextovodkaz"/>
+          <w:rStyle w:val="Hyperlink"/>
           <w:rFonts w:ascii="Cambria" w:hAnsi="Cambria"/>
           <w:color w:val="auto"/>
           <w:sz w:val="24"/>
@@ -4621,7 +4510,7 @@
       <w:hyperlink r:id="rId22" w:history="1">
         <w:r>
           <w:rPr>
-            <w:rStyle w:val="Hypertextovodkaz"/>
+            <w:rStyle w:val="Hyperlink"/>
             <w:rFonts w:ascii="Cambria" w:hAnsi="Cambria"/>
             <w:sz w:val="24"/>
             <w:szCs w:val="24"/>
@@ -4643,7 +4532,7 @@
 </file>
 
 <file path=word/endnotes.xml><?xml version="1.0" encoding="utf-8"?>
-<w:endnotes xmlns:wpc="http://schemas.microsoft.com/office/word/2010/wordprocessingCanvas" xmlns:cx="http://schemas.microsoft.com/office/drawing/2014/chartex" xmlns:cx1="http://schemas.microsoft.com/office/drawing/2015/9/8/chartex" xmlns:cx2="http://schemas.microsoft.com/office/drawing/2015/10/21/chartex" xmlns:cx3="http://schemas.microsoft.com/office/drawing/2016/5/9/chartex" xmlns:cx4="http://schemas.microsoft.com/office/drawing/2016/5/10/chartex" xmlns:cx5="http://schemas.microsoft.com/office/drawing/2016/5/11/chartex" xmlns:cx6="http://schemas.microsoft.com/office/drawing/2016/5/12/chartex" xmlns:cx7="http://schemas.microsoft.com/office/drawing/2016/5/13/chartex" xmlns:cx8="http://schemas.microsoft.com/office/drawing/2016/5/14/chartex" xmlns:mc="http://schemas.openxmlformats.org/markup-compatibility/2006" xmlns:aink="http://schemas.microsoft.com/office/drawing/2016/ink" xmlns:am3d="http://schemas.microsoft.com/office/drawing/2017/model3d" xmlns:o="urn:schemas-microsoft-com:office:office" xmlns:r="http://schemas.openxmlformats.org/officeDocument/2006/relationships" xmlns:m="http://schemas.openxmlformats.org/officeDocument/2006/math" xmlns:v="urn:schemas-microsoft-com:vml" xmlns:wp14="http://schemas.microsoft.com/office/word/2010/wordprocessingDrawing" xmlns:wp="http://schemas.openxmlformats.org/drawingml/2006/wordprocessingDrawing" xmlns:w10="urn:schemas-microsoft-com:office:word" xmlns:w="http://schemas.openxmlformats.org/wordprocessingml/2006/main" xmlns:w14="http://schemas.microsoft.com/office/word/2010/wordml" xmlns:w15="http://schemas.microsoft.com/office/word/2012/wordml" xmlns:w16cex="http://schemas.microsoft.com/office/word/2018/wordml/cex" xmlns:w16cid="http://schemas.microsoft.com/office/word/2016/wordml/cid" xmlns:w16="http://schemas.microsoft.com/office/word/2018/wordml" xmlns:w16se="http://schemas.microsoft.com/office/word/2015/wordml/symex" xmlns:wpg="http://schemas.microsoft.com/office/word/2010/wordprocessingGroup" xmlns:wpi="http://schemas.microsoft.com/office/word/2010/wordprocessingInk" xmlns:wne="http://schemas.microsoft.com/office/word/2006/wordml" xmlns:wps="http://schemas.microsoft.com/office/word/2010/wordprocessingShape" mc:Ignorable="w14 w15 w16se w16cid w16 w16cex wp14">
+<w:endnotes xmlns:wpc="http://schemas.microsoft.com/office/word/2010/wordprocessingCanvas" xmlns:cx="http://schemas.microsoft.com/office/drawing/2014/chartex" xmlns:cx1="http://schemas.microsoft.com/office/drawing/2015/9/8/chartex" xmlns:cx2="http://schemas.microsoft.com/office/drawing/2015/10/21/chartex" xmlns:cx3="http://schemas.microsoft.com/office/drawing/2016/5/9/chartex" xmlns:cx4="http://schemas.microsoft.com/office/drawing/2016/5/10/chartex" xmlns:cx5="http://schemas.microsoft.com/office/drawing/2016/5/11/chartex" xmlns:cx6="http://schemas.microsoft.com/office/drawing/2016/5/12/chartex" xmlns:cx7="http://schemas.microsoft.com/office/drawing/2016/5/13/chartex" xmlns:cx8="http://schemas.microsoft.com/office/drawing/2016/5/14/chartex" xmlns:mc="http://schemas.openxmlformats.org/markup-compatibility/2006" xmlns:aink="http://schemas.microsoft.com/office/drawing/2016/ink" xmlns:am3d="http://schemas.microsoft.com/office/drawing/2017/model3d" xmlns:o="urn:schemas-microsoft-com:office:office" xmlns:r="http://schemas.openxmlformats.org/officeDocument/2006/relationships" xmlns:m="http://schemas.openxmlformats.org/officeDocument/2006/math" xmlns:v="urn:schemas-microsoft-com:vml" xmlns:wp14="http://schemas.microsoft.com/office/word/2010/wordprocessingDrawing" xmlns:wp="http://schemas.openxmlformats.org/drawingml/2006/wordprocessingDrawing" xmlns:w10="urn:schemas-microsoft-com:office:word" xmlns:w="http://schemas.openxmlformats.org/wordprocessingml/2006/main" xmlns:w14="http://schemas.microsoft.com/office/word/2010/wordml" xmlns:w15="http://schemas.microsoft.com/office/word/2012/wordml" xmlns:w16cid="http://schemas.microsoft.com/office/word/2016/wordml/cid" xmlns:w16se="http://schemas.microsoft.com/office/word/2015/wordml/symex" xmlns:wpg="http://schemas.microsoft.com/office/word/2010/wordprocessingGroup" xmlns:wpi="http://schemas.microsoft.com/office/word/2010/wordprocessingInk" xmlns:wne="http://schemas.microsoft.com/office/word/2006/wordml" xmlns:wps="http://schemas.microsoft.com/office/word/2010/wordprocessingShape" mc:Ignorable="w14 w15 w16se w16cid wp14">
   <w:endnote w:type="separator" w:id="-1">
     <w:p>
       <w:pPr>
@@ -4668,10 +4557,10 @@
 </file>
 
 <file path=word/footer1.xml><?xml version="1.0" encoding="utf-8"?>
-<w:ftr xmlns:wpc="http://schemas.microsoft.com/office/word/2010/wordprocessingCanvas" xmlns:cx="http://schemas.microsoft.com/office/drawing/2014/chartex" xmlns:cx1="http://schemas.microsoft.com/office/drawing/2015/9/8/chartex" xmlns:cx2="http://schemas.microsoft.com/office/drawing/2015/10/21/chartex" xmlns:cx3="http://schemas.microsoft.com/office/drawing/2016/5/9/chartex" xmlns:cx4="http://schemas.microsoft.com/office/drawing/2016/5/10/chartex" xmlns:cx5="http://schemas.microsoft.com/office/drawing/2016/5/11/chartex" xmlns:cx6="http://schemas.microsoft.com/office/drawing/2016/5/12/chartex" xmlns:cx7="http://schemas.microsoft.com/office/drawing/2016/5/13/chartex" xmlns:cx8="http://schemas.microsoft.com/office/drawing/2016/5/14/chartex" xmlns:mc="http://schemas.openxmlformats.org/markup-compatibility/2006" xmlns:aink="http://schemas.microsoft.com/office/drawing/2016/ink" xmlns:am3d="http://schemas.microsoft.com/office/drawing/2017/model3d" xmlns:o="urn:schemas-microsoft-com:office:office" xmlns:r="http://schemas.openxmlformats.org/officeDocument/2006/relationships" xmlns:m="http://schemas.openxmlformats.org/officeDocument/2006/math" xmlns:v="urn:schemas-microsoft-com:vml" xmlns:wp14="http://schemas.microsoft.com/office/word/2010/wordprocessingDrawing" xmlns:wp="http://schemas.openxmlformats.org/drawingml/2006/wordprocessingDrawing" xmlns:w10="urn:schemas-microsoft-com:office:word" xmlns:w="http://schemas.openxmlformats.org/wordprocessingml/2006/main" xmlns:w14="http://schemas.microsoft.com/office/word/2010/wordml" xmlns:w15="http://schemas.microsoft.com/office/word/2012/wordml" xmlns:w16cex="http://schemas.microsoft.com/office/word/2018/wordml/cex" xmlns:w16cid="http://schemas.microsoft.com/office/word/2016/wordml/cid" xmlns:w16="http://schemas.microsoft.com/office/word/2018/wordml" xmlns:w16se="http://schemas.microsoft.com/office/word/2015/wordml/symex" xmlns:wpg="http://schemas.microsoft.com/office/word/2010/wordprocessingGroup" xmlns:wpi="http://schemas.microsoft.com/office/word/2010/wordprocessingInk" xmlns:wne="http://schemas.microsoft.com/office/word/2006/wordml" xmlns:wps="http://schemas.microsoft.com/office/word/2010/wordprocessingShape" mc:Ignorable="w14 w15 w16se w16cid w16 w16cex wp14">
+<w:ftr xmlns:wpc="http://schemas.microsoft.com/office/word/2010/wordprocessingCanvas" xmlns:cx="http://schemas.microsoft.com/office/drawing/2014/chartex" xmlns:cx1="http://schemas.microsoft.com/office/drawing/2015/9/8/chartex" xmlns:cx2="http://schemas.microsoft.com/office/drawing/2015/10/21/chartex" xmlns:cx3="http://schemas.microsoft.com/office/drawing/2016/5/9/chartex" xmlns:cx4="http://schemas.microsoft.com/office/drawing/2016/5/10/chartex" xmlns:cx5="http://schemas.microsoft.com/office/drawing/2016/5/11/chartex" xmlns:cx6="http://schemas.microsoft.com/office/drawing/2016/5/12/chartex" xmlns:cx7="http://schemas.microsoft.com/office/drawing/2016/5/13/chartex" xmlns:cx8="http://schemas.microsoft.com/office/drawing/2016/5/14/chartex" xmlns:mc="http://schemas.openxmlformats.org/markup-compatibility/2006" xmlns:aink="http://schemas.microsoft.com/office/drawing/2016/ink" xmlns:am3d="http://schemas.microsoft.com/office/drawing/2017/model3d" xmlns:o="urn:schemas-microsoft-com:office:office" xmlns:r="http://schemas.openxmlformats.org/officeDocument/2006/relationships" xmlns:m="http://schemas.openxmlformats.org/officeDocument/2006/math" xmlns:v="urn:schemas-microsoft-com:vml" xmlns:wp14="http://schemas.microsoft.com/office/word/2010/wordprocessingDrawing" xmlns:wp="http://schemas.openxmlformats.org/drawingml/2006/wordprocessingDrawing" xmlns:w10="urn:schemas-microsoft-com:office:word" xmlns:w="http://schemas.openxmlformats.org/wordprocessingml/2006/main" xmlns:w14="http://schemas.microsoft.com/office/word/2010/wordml" xmlns:w15="http://schemas.microsoft.com/office/word/2012/wordml" xmlns:w16cid="http://schemas.microsoft.com/office/word/2016/wordml/cid" xmlns:w16se="http://schemas.microsoft.com/office/word/2015/wordml/symex" xmlns:wpg="http://schemas.microsoft.com/office/word/2010/wordprocessingGroup" xmlns:wpi="http://schemas.microsoft.com/office/word/2010/wordprocessingInk" xmlns:wne="http://schemas.microsoft.com/office/word/2006/wordml" xmlns:wps="http://schemas.microsoft.com/office/word/2010/wordprocessingShape" mc:Ignorable="w14 w15 w16se w16cid wp14">
   <w:p>
     <w:pPr>
-      <w:pStyle w:val="Zpat"/>
+      <w:pStyle w:val="Footer"/>
     </w:pPr>
     <w:r>
       <w:ptab w:relativeTo="margin" w:alignment="center" w:leader="none"/>
@@ -4702,7 +4591,7 @@
 </file>
 
 <file path=word/footnotes.xml><?xml version="1.0" encoding="utf-8"?>
-<w:footnotes xmlns:wpc="http://schemas.microsoft.com/office/word/2010/wordprocessingCanvas" xmlns:cx="http://schemas.microsoft.com/office/drawing/2014/chartex" xmlns:cx1="http://schemas.microsoft.com/office/drawing/2015/9/8/chartex" xmlns:cx2="http://schemas.microsoft.com/office/drawing/2015/10/21/chartex" xmlns:cx3="http://schemas.microsoft.com/office/drawing/2016/5/9/chartex" xmlns:cx4="http://schemas.microsoft.com/office/drawing/2016/5/10/chartex" xmlns:cx5="http://schemas.microsoft.com/office/drawing/2016/5/11/chartex" xmlns:cx6="http://schemas.microsoft.com/office/drawing/2016/5/12/chartex" xmlns:cx7="http://schemas.microsoft.com/office/drawing/2016/5/13/chartex" xmlns:cx8="http://schemas.microsoft.com/office/drawing/2016/5/14/chartex" xmlns:mc="http://schemas.openxmlformats.org/markup-compatibility/2006" xmlns:aink="http://schemas.microsoft.com/office/drawing/2016/ink" xmlns:am3d="http://schemas.microsoft.com/office/drawing/2017/model3d" xmlns:o="urn:schemas-microsoft-com:office:office" xmlns:r="http://schemas.openxmlformats.org/officeDocument/2006/relationships" xmlns:m="http://schemas.openxmlformats.org/officeDocument/2006/math" xmlns:v="urn:schemas-microsoft-com:vml" xmlns:wp14="http://schemas.microsoft.com/office/word/2010/wordprocessingDrawing" xmlns:wp="http://schemas.openxmlformats.org/drawingml/2006/wordprocessingDrawing" xmlns:w10="urn:schemas-microsoft-com:office:word" xmlns:w="http://schemas.openxmlformats.org/wordprocessingml/2006/main" xmlns:w14="http://schemas.microsoft.com/office/word/2010/wordml" xmlns:w15="http://schemas.microsoft.com/office/word/2012/wordml" xmlns:w16cex="http://schemas.microsoft.com/office/word/2018/wordml/cex" xmlns:w16cid="http://schemas.microsoft.com/office/word/2016/wordml/cid" xmlns:w16="http://schemas.microsoft.com/office/word/2018/wordml" xmlns:w16se="http://schemas.microsoft.com/office/word/2015/wordml/symex" xmlns:wpg="http://schemas.microsoft.com/office/word/2010/wordprocessingGroup" xmlns:wpi="http://schemas.microsoft.com/office/word/2010/wordprocessingInk" xmlns:wne="http://schemas.microsoft.com/office/word/2006/wordml" xmlns:wps="http://schemas.microsoft.com/office/word/2010/wordprocessingShape" mc:Ignorable="w14 w15 w16se w16cid w16 w16cex wp14">
+<w:footnotes xmlns:wpc="http://schemas.microsoft.com/office/word/2010/wordprocessingCanvas" xmlns:cx="http://schemas.microsoft.com/office/drawing/2014/chartex" xmlns:cx1="http://schemas.microsoft.com/office/drawing/2015/9/8/chartex" xmlns:cx2="http://schemas.microsoft.com/office/drawing/2015/10/21/chartex" xmlns:cx3="http://schemas.microsoft.com/office/drawing/2016/5/9/chartex" xmlns:cx4="http://schemas.microsoft.com/office/drawing/2016/5/10/chartex" xmlns:cx5="http://schemas.microsoft.com/office/drawing/2016/5/11/chartex" xmlns:cx6="http://schemas.microsoft.com/office/drawing/2016/5/12/chartex" xmlns:cx7="http://schemas.microsoft.com/office/drawing/2016/5/13/chartex" xmlns:cx8="http://schemas.microsoft.com/office/drawing/2016/5/14/chartex" xmlns:mc="http://schemas.openxmlformats.org/markup-compatibility/2006" xmlns:aink="http://schemas.microsoft.com/office/drawing/2016/ink" xmlns:am3d="http://schemas.microsoft.com/office/drawing/2017/model3d" xmlns:o="urn:schemas-microsoft-com:office:office" xmlns:r="http://schemas.openxmlformats.org/officeDocument/2006/relationships" xmlns:m="http://schemas.openxmlformats.org/officeDocument/2006/math" xmlns:v="urn:schemas-microsoft-com:vml" xmlns:wp14="http://schemas.microsoft.com/office/word/2010/wordprocessingDrawing" xmlns:wp="http://schemas.openxmlformats.org/drawingml/2006/wordprocessingDrawing" xmlns:w10="urn:schemas-microsoft-com:office:word" xmlns:w="http://schemas.openxmlformats.org/wordprocessingml/2006/main" xmlns:w14="http://schemas.microsoft.com/office/word/2010/wordml" xmlns:w15="http://schemas.microsoft.com/office/word/2012/wordml" xmlns:w16cid="http://schemas.microsoft.com/office/word/2016/wordml/cid" xmlns:w16se="http://schemas.microsoft.com/office/word/2015/wordml/symex" xmlns:wpg="http://schemas.microsoft.com/office/word/2010/wordprocessingGroup" xmlns:wpi="http://schemas.microsoft.com/office/word/2010/wordprocessingInk" xmlns:wne="http://schemas.microsoft.com/office/word/2006/wordml" xmlns:wps="http://schemas.microsoft.com/office/word/2010/wordprocessingShape" mc:Ignorable="w14 w15 w16se w16cid wp14">
   <w:footnote w:type="separator" w:id="-1">
     <w:p>
       <w:pPr>
@@ -4727,10 +4616,10 @@
 </file>
 
 <file path=word/header1.xml><?xml version="1.0" encoding="utf-8"?>
-<w:hdr xmlns:wpc="http://schemas.microsoft.com/office/word/2010/wordprocessingCanvas" xmlns:cx="http://schemas.microsoft.com/office/drawing/2014/chartex" xmlns:cx1="http://schemas.microsoft.com/office/drawing/2015/9/8/chartex" xmlns:cx2="http://schemas.microsoft.com/office/drawing/2015/10/21/chartex" xmlns:cx3="http://schemas.microsoft.com/office/drawing/2016/5/9/chartex" xmlns:cx4="http://schemas.microsoft.com/office/drawing/2016/5/10/chartex" xmlns:cx5="http://schemas.microsoft.com/office/drawing/2016/5/11/chartex" xmlns:cx6="http://schemas.microsoft.com/office/drawing/2016/5/12/chartex" xmlns:cx7="http://schemas.microsoft.com/office/drawing/2016/5/13/chartex" xmlns:cx8="http://schemas.microsoft.com/office/drawing/2016/5/14/chartex" xmlns:mc="http://schemas.openxmlformats.org/markup-compatibility/2006" xmlns:aink="http://schemas.microsoft.com/office/drawing/2016/ink" xmlns:am3d="http://schemas.microsoft.com/office/drawing/2017/model3d" xmlns:o="urn:schemas-microsoft-com:office:office" xmlns:r="http://schemas.openxmlformats.org/officeDocument/2006/relationships" xmlns:m="http://schemas.openxmlformats.org/officeDocument/2006/math" xmlns:v="urn:schemas-microsoft-com:vml" xmlns:wp14="http://schemas.microsoft.com/office/word/2010/wordprocessingDrawing" xmlns:wp="http://schemas.openxmlformats.org/drawingml/2006/wordprocessingDrawing" xmlns:w10="urn:schemas-microsoft-com:office:word" xmlns:w="http://schemas.openxmlformats.org/wordprocessingml/2006/main" xmlns:w14="http://schemas.microsoft.com/office/word/2010/wordml" xmlns:w15="http://schemas.microsoft.com/office/word/2012/wordml" xmlns:w16cex="http://schemas.microsoft.com/office/word/2018/wordml/cex" xmlns:w16cid="http://schemas.microsoft.com/office/word/2016/wordml/cid" xmlns:w16="http://schemas.microsoft.com/office/word/2018/wordml" xmlns:w16se="http://schemas.microsoft.com/office/word/2015/wordml/symex" xmlns:wpg="http://schemas.microsoft.com/office/word/2010/wordprocessingGroup" xmlns:wpi="http://schemas.microsoft.com/office/word/2010/wordprocessingInk" xmlns:wne="http://schemas.microsoft.com/office/word/2006/wordml" xmlns:wps="http://schemas.microsoft.com/office/word/2010/wordprocessingShape" mc:Ignorable="w14 w15 w16se w16cid w16 w16cex wp14">
+<w:hdr xmlns:wpc="http://schemas.microsoft.com/office/word/2010/wordprocessingCanvas" xmlns:cx="http://schemas.microsoft.com/office/drawing/2014/chartex" xmlns:cx1="http://schemas.microsoft.com/office/drawing/2015/9/8/chartex" xmlns:cx2="http://schemas.microsoft.com/office/drawing/2015/10/21/chartex" xmlns:cx3="http://schemas.microsoft.com/office/drawing/2016/5/9/chartex" xmlns:cx4="http://schemas.microsoft.com/office/drawing/2016/5/10/chartex" xmlns:cx5="http://schemas.microsoft.com/office/drawing/2016/5/11/chartex" xmlns:cx6="http://schemas.microsoft.com/office/drawing/2016/5/12/chartex" xmlns:cx7="http://schemas.microsoft.com/office/drawing/2016/5/13/chartex" xmlns:cx8="http://schemas.microsoft.com/office/drawing/2016/5/14/chartex" xmlns:mc="http://schemas.openxmlformats.org/markup-compatibility/2006" xmlns:aink="http://schemas.microsoft.com/office/drawing/2016/ink" xmlns:am3d="http://schemas.microsoft.com/office/drawing/2017/model3d" xmlns:o="urn:schemas-microsoft-com:office:office" xmlns:r="http://schemas.openxmlformats.org/officeDocument/2006/relationships" xmlns:m="http://schemas.openxmlformats.org/officeDocument/2006/math" xmlns:v="urn:schemas-microsoft-com:vml" xmlns:wp14="http://schemas.microsoft.com/office/word/2010/wordprocessingDrawing" xmlns:wp="http://schemas.openxmlformats.org/drawingml/2006/wordprocessingDrawing" xmlns:w10="urn:schemas-microsoft-com:office:word" xmlns:w="http://schemas.openxmlformats.org/wordprocessingml/2006/main" xmlns:w14="http://schemas.microsoft.com/office/word/2010/wordml" xmlns:w15="http://schemas.microsoft.com/office/word/2012/wordml" xmlns:w16cid="http://schemas.microsoft.com/office/word/2016/wordml/cid" xmlns:w16se="http://schemas.microsoft.com/office/word/2015/wordml/symex" xmlns:wpg="http://schemas.microsoft.com/office/word/2010/wordprocessingGroup" xmlns:wpi="http://schemas.microsoft.com/office/word/2010/wordprocessingInk" xmlns:wne="http://schemas.microsoft.com/office/word/2006/wordml" xmlns:wps="http://schemas.microsoft.com/office/word/2010/wordprocessingShape" mc:Ignorable="w14 w15 w16se w16cid wp14">
   <w:p>
     <w:pPr>
-      <w:pStyle w:val="Zhlav"/>
+      <w:pStyle w:val="Header"/>
       <w:rPr>
         <w:rFonts w:ascii="Cambria" w:hAnsi="Cambria"/>
       </w:rPr>
@@ -4764,7 +4653,7 @@
 </file>
 
 <file path=word/numbering.xml><?xml version="1.0" encoding="utf-8"?>
-<w:numbering xmlns:wpc="http://schemas.microsoft.com/office/word/2010/wordprocessingCanvas" xmlns:cx="http://schemas.microsoft.com/office/drawing/2014/chartex" xmlns:cx1="http://schemas.microsoft.com/office/drawing/2015/9/8/chartex" xmlns:cx2="http://schemas.microsoft.com/office/drawing/2015/10/21/chartex" xmlns:cx3="http://schemas.microsoft.com/office/drawing/2016/5/9/chartex" xmlns:cx4="http://schemas.microsoft.com/office/drawing/2016/5/10/chartex" xmlns:cx5="http://schemas.microsoft.com/office/drawing/2016/5/11/chartex" xmlns:cx6="http://schemas.microsoft.com/office/drawing/2016/5/12/chartex" xmlns:cx7="http://schemas.microsoft.com/office/drawing/2016/5/13/chartex" xmlns:cx8="http://schemas.microsoft.com/office/drawing/2016/5/14/chartex" xmlns:mc="http://schemas.openxmlformats.org/markup-compatibility/2006" xmlns:aink="http://schemas.microsoft.com/office/drawing/2016/ink" xmlns:am3d="http://schemas.microsoft.com/office/drawing/2017/model3d" xmlns:o="urn:schemas-microsoft-com:office:office" xmlns:r="http://schemas.openxmlformats.org/officeDocument/2006/relationships" xmlns:m="http://schemas.openxmlformats.org/officeDocument/2006/math" xmlns:v="urn:schemas-microsoft-com:vml" xmlns:wp14="http://schemas.microsoft.com/office/word/2010/wordprocessingDrawing" xmlns:wp="http://schemas.openxmlformats.org/drawingml/2006/wordprocessingDrawing" xmlns:w10="urn:schemas-microsoft-com:office:word" xmlns:w="http://schemas.openxmlformats.org/wordprocessingml/2006/main" xmlns:w14="http://schemas.microsoft.com/office/word/2010/wordml" xmlns:w15="http://schemas.microsoft.com/office/word/2012/wordml" xmlns:w16cex="http://schemas.microsoft.com/office/word/2018/wordml/cex" xmlns:w16cid="http://schemas.microsoft.com/office/word/2016/wordml/cid" xmlns:w16="http://schemas.microsoft.com/office/word/2018/wordml" xmlns:w16se="http://schemas.microsoft.com/office/word/2015/wordml/symex" xmlns:wpg="http://schemas.microsoft.com/office/word/2010/wordprocessingGroup" xmlns:wpi="http://schemas.microsoft.com/office/word/2010/wordprocessingInk" xmlns:wne="http://schemas.microsoft.com/office/word/2006/wordml" xmlns:wps="http://schemas.microsoft.com/office/word/2010/wordprocessingShape" mc:Ignorable="w14 w15 w16se w16cid w16 w16cex wp14">
+<w:numbering xmlns:wpc="http://schemas.microsoft.com/office/word/2010/wordprocessingCanvas" xmlns:cx="http://schemas.microsoft.com/office/drawing/2014/chartex" xmlns:cx1="http://schemas.microsoft.com/office/drawing/2015/9/8/chartex" xmlns:cx2="http://schemas.microsoft.com/office/drawing/2015/10/21/chartex" xmlns:cx3="http://schemas.microsoft.com/office/drawing/2016/5/9/chartex" xmlns:cx4="http://schemas.microsoft.com/office/drawing/2016/5/10/chartex" xmlns:cx5="http://schemas.microsoft.com/office/drawing/2016/5/11/chartex" xmlns:cx6="http://schemas.microsoft.com/office/drawing/2016/5/12/chartex" xmlns:cx7="http://schemas.microsoft.com/office/drawing/2016/5/13/chartex" xmlns:cx8="http://schemas.microsoft.com/office/drawing/2016/5/14/chartex" xmlns:mc="http://schemas.openxmlformats.org/markup-compatibility/2006" xmlns:aink="http://schemas.microsoft.com/office/drawing/2016/ink" xmlns:am3d="http://schemas.microsoft.com/office/drawing/2017/model3d" xmlns:o="urn:schemas-microsoft-com:office:office" xmlns:r="http://schemas.openxmlformats.org/officeDocument/2006/relationships" xmlns:m="http://schemas.openxmlformats.org/officeDocument/2006/math" xmlns:v="urn:schemas-microsoft-com:vml" xmlns:wp14="http://schemas.microsoft.com/office/word/2010/wordprocessingDrawing" xmlns:wp="http://schemas.openxmlformats.org/drawingml/2006/wordprocessingDrawing" xmlns:w10="urn:schemas-microsoft-com:office:word" xmlns:w="http://schemas.openxmlformats.org/wordprocessingml/2006/main" xmlns:w14="http://schemas.microsoft.com/office/word/2010/wordml" xmlns:w15="http://schemas.microsoft.com/office/word/2012/wordml" xmlns:w16cid="http://schemas.microsoft.com/office/word/2016/wordml/cid" xmlns:w16se="http://schemas.microsoft.com/office/word/2015/wordml/symex" xmlns:wpg="http://schemas.microsoft.com/office/word/2010/wordprocessingGroup" xmlns:wpi="http://schemas.microsoft.com/office/word/2010/wordprocessingInk" xmlns:wne="http://schemas.microsoft.com/office/word/2006/wordml" xmlns:wps="http://schemas.microsoft.com/office/word/2010/wordprocessingShape" mc:Ignorable="w14 w15 w16se w16cid wp14">
   <w:abstractNum w:abstractNumId="0" w15:restartNumberingAfterBreak="0">
     <w:nsid w:val="0731023D"/>
     <w:multiLevelType w:val="hybridMultilevel"/>
@@ -5351,7 +5240,7 @@
 </file>
 
 <file path=word/styles.xml><?xml version="1.0" encoding="utf-8"?>
-<w:styles xmlns:mc="http://schemas.openxmlformats.org/markup-compatibility/2006" xmlns:r="http://schemas.openxmlformats.org/officeDocument/2006/relationships" xmlns:w="http://schemas.openxmlformats.org/wordprocessingml/2006/main" xmlns:w14="http://schemas.microsoft.com/office/word/2010/wordml" xmlns:w15="http://schemas.microsoft.com/office/word/2012/wordml" xmlns:w16cex="http://schemas.microsoft.com/office/word/2018/wordml/cex" xmlns:w16cid="http://schemas.microsoft.com/office/word/2016/wordml/cid" xmlns:w16="http://schemas.microsoft.com/office/word/2018/wordml" xmlns:w16se="http://schemas.microsoft.com/office/word/2015/wordml/symex" mc:Ignorable="w14 w15 w16se w16cid w16 w16cex">
+<w:styles xmlns:mc="http://schemas.openxmlformats.org/markup-compatibility/2006" xmlns:r="http://schemas.openxmlformats.org/officeDocument/2006/relationships" xmlns:w="http://schemas.openxmlformats.org/wordprocessingml/2006/main" xmlns:w14="http://schemas.microsoft.com/office/word/2010/wordml" xmlns:w15="http://schemas.microsoft.com/office/word/2012/wordml" xmlns:w16cid="http://schemas.microsoft.com/office/word/2016/wordml/cid" xmlns:w16se="http://schemas.microsoft.com/office/word/2015/wordml/symex" mc:Ignorable="w14 w15 w16se w16cid">
   <w:docDefaults>
     <w:rPrDefault>
       <w:rPr>
@@ -5367,7 +5256,7 @@
       </w:pPr>
     </w:pPrDefault>
   </w:docDefaults>
-  <w:latentStyles w:defLockedState="0" w:defUIPriority="99" w:defSemiHidden="0" w:defUnhideWhenUsed="0" w:defQFormat="0" w:count="376">
+  <w:latentStyles w:defLockedState="0" w:defUIPriority="99" w:defSemiHidden="0" w:defUnhideWhenUsed="0" w:defQFormat="0" w:count="377">
     <w:lsdException w:name="Normal" w:uiPriority="0" w:qFormat="1"/>
     <w:lsdException w:name="heading 1" w:uiPriority="9" w:qFormat="1"/>
     <w:lsdException w:name="heading 2" w:semiHidden="1" w:uiPriority="9" w:unhideWhenUsed="1" w:qFormat="1"/>
@@ -5473,7 +5362,6 @@
     <w:lsdException w:name="HTML Sample" w:semiHidden="1" w:unhideWhenUsed="1"/>
     <w:lsdException w:name="HTML Typewriter" w:semiHidden="1" w:unhideWhenUsed="1"/>
     <w:lsdException w:name="HTML Variable" w:semiHidden="1" w:unhideWhenUsed="1"/>
-    <w:lsdException w:name="Normal Table" w:semiHidden="1" w:unhideWhenUsed="1"/>
     <w:lsdException w:name="annotation subject" w:semiHidden="1" w:unhideWhenUsed="1"/>
     <w:lsdException w:name="No List" w:semiHidden="1" w:unhideWhenUsed="1"/>
     <w:lsdException w:name="Outline List 1" w:semiHidden="1" w:unhideWhenUsed="1"/>
@@ -5520,10 +5408,8 @@
     <w:lsdException w:name="Table Subtle 2" w:semiHidden="1" w:unhideWhenUsed="1"/>
     <w:lsdException w:name="Table Web 1" w:semiHidden="1" w:unhideWhenUsed="1"/>
     <w:lsdException w:name="Table Web 2" w:semiHidden="1" w:unhideWhenUsed="1"/>
-    <w:lsdException w:name="Table Web 3" w:semiHidden="1" w:unhideWhenUsed="1"/>
     <w:lsdException w:name="Balloon Text" w:semiHidden="1" w:unhideWhenUsed="1"/>
     <w:lsdException w:name="Table Grid" w:uiPriority="39"/>
-    <w:lsdException w:name="Table Theme" w:semiHidden="1" w:unhideWhenUsed="1"/>
     <w:lsdException w:name="Placeholder Text" w:semiHidden="1"/>
     <w:lsdException w:name="No Spacing" w:uiPriority="1" w:qFormat="1"/>
     <w:lsdException w:name="Light Shading" w:uiPriority="60"/>
@@ -5744,18 +5630,19 @@
     <w:lsdException w:name="Hashtag" w:semiHidden="1" w:unhideWhenUsed="1"/>
     <w:lsdException w:name="Unresolved Mention" w:semiHidden="1" w:unhideWhenUsed="1"/>
     <w:lsdException w:name="Smart Link" w:semiHidden="1" w:unhideWhenUsed="1"/>
+    <w:lsdException w:name="Smart Link Error" w:semiHidden="1" w:unhideWhenUsed="1"/>
   </w:latentStyles>
-  <w:style w:type="paragraph" w:default="1" w:styleId="Normln">
+  <w:style w:type="paragraph" w:default="1" w:styleId="Normal">
     <w:name w:val="Normal"/>
     <w:qFormat/>
   </w:style>
-  <w:style w:type="character" w:default="1" w:styleId="Standardnpsmoodstavce">
+  <w:style w:type="character" w:default="1" w:styleId="DefaultParagraphFont">
     <w:name w:val="Default Paragraph Font"/>
     <w:uiPriority w:val="1"/>
     <w:semiHidden/>
     <w:unhideWhenUsed/>
   </w:style>
-  <w:style w:type="table" w:default="1" w:styleId="Normlntabulka">
+  <w:style w:type="table" w:default="1" w:styleId="TableNormal">
     <w:name w:val="Normal Table"/>
     <w:uiPriority w:val="99"/>
     <w:semiHidden/>
@@ -5770,16 +5657,16 @@
       </w:tblCellMar>
     </w:tblPr>
   </w:style>
-  <w:style w:type="numbering" w:default="1" w:styleId="Bezseznamu">
+  <w:style w:type="numbering" w:default="1" w:styleId="NoList">
     <w:name w:val="No List"/>
     <w:uiPriority w:val="99"/>
     <w:semiHidden/>
     <w:unhideWhenUsed/>
   </w:style>
-  <w:style w:type="paragraph" w:styleId="Zhlav">
+  <w:style w:type="paragraph" w:styleId="Header">
     <w:name w:val="header"/>
-    <w:basedOn w:val="Normln"/>
-    <w:link w:val="ZhlavChar"/>
+    <w:basedOn w:val="Normal"/>
+    <w:link w:val="HeaderChar"/>
     <w:uiPriority w:val="99"/>
     <w:unhideWhenUsed/>
     <w:rsid w:val="000B6BF2"/>
@@ -5791,17 +5678,17 @@
       <w:spacing w:after="0" w:line="240" w:lineRule="auto"/>
     </w:pPr>
   </w:style>
-  <w:style w:type="character" w:customStyle="1" w:styleId="ZhlavChar">
-    <w:name w:val="Záhlaví Char"/>
-    <w:basedOn w:val="Standardnpsmoodstavce"/>
-    <w:link w:val="Zhlav"/>
+  <w:style w:type="character" w:customStyle="1" w:styleId="HeaderChar">
+    <w:name w:val="Header Char"/>
+    <w:basedOn w:val="DefaultParagraphFont"/>
+    <w:link w:val="Header"/>
     <w:uiPriority w:val="99"/>
     <w:rsid w:val="000B6BF2"/>
   </w:style>
-  <w:style w:type="paragraph" w:styleId="Zpat">
+  <w:style w:type="paragraph" w:styleId="Footer">
     <w:name w:val="footer"/>
-    <w:basedOn w:val="Normln"/>
-    <w:link w:val="ZpatChar"/>
+    <w:basedOn w:val="Normal"/>
+    <w:link w:val="FooterChar"/>
     <w:uiPriority w:val="99"/>
     <w:unhideWhenUsed/>
     <w:rsid w:val="000B6BF2"/>
@@ -5813,21 +5700,21 @@
       <w:spacing w:after="0" w:line="240" w:lineRule="auto"/>
     </w:pPr>
   </w:style>
-  <w:style w:type="character" w:customStyle="1" w:styleId="ZpatChar">
-    <w:name w:val="Zápatí Char"/>
-    <w:basedOn w:val="Standardnpsmoodstavce"/>
-    <w:link w:val="Zpat"/>
+  <w:style w:type="character" w:customStyle="1" w:styleId="FooterChar">
+    <w:name w:val="Footer Char"/>
+    <w:basedOn w:val="DefaultParagraphFont"/>
+    <w:link w:val="Footer"/>
     <w:uiPriority w:val="99"/>
     <w:rsid w:val="000B6BF2"/>
   </w:style>
   <w:style w:type="character" w:customStyle="1" w:styleId="gt-card-ttl-txt">
     <w:name w:val="gt-card-ttl-txt"/>
-    <w:basedOn w:val="Standardnpsmoodstavce"/>
+    <w:basedOn w:val="DefaultParagraphFont"/>
     <w:rsid w:val="000605C9"/>
   </w:style>
-  <w:style w:type="character" w:styleId="Zstupntext">
+  <w:style w:type="character" w:styleId="PlaceholderText">
     <w:name w:val="Placeholder Text"/>
-    <w:basedOn w:val="Standardnpsmoodstavce"/>
+    <w:basedOn w:val="DefaultParagraphFont"/>
     <w:uiPriority w:val="99"/>
     <w:semiHidden/>
     <w:rsid w:val="007F2816"/>
@@ -5835,9 +5722,9 @@
       <w:color w:val="808080"/>
     </w:rPr>
   </w:style>
-  <w:style w:type="paragraph" w:styleId="Odstavecseseznamem">
+  <w:style w:type="paragraph" w:styleId="ListParagraph">
     <w:name w:val="List Paragraph"/>
-    <w:basedOn w:val="Normln"/>
+    <w:basedOn w:val="Normal"/>
     <w:uiPriority w:val="34"/>
     <w:qFormat/>
     <w:rsid w:val="00C0594F"/>
@@ -5846,9 +5733,9 @@
       <w:contextualSpacing/>
     </w:pPr>
   </w:style>
-  <w:style w:type="character" w:styleId="Hypertextovodkaz">
+  <w:style w:type="character" w:styleId="Hyperlink">
     <w:name w:val="Hyperlink"/>
-    <w:basedOn w:val="Standardnpsmoodstavce"/>
+    <w:basedOn w:val="DefaultParagraphFont"/>
     <w:uiPriority w:val="99"/>
     <w:unhideWhenUsed/>
     <w:rsid w:val="009D0414"/>
@@ -5857,9 +5744,9 @@
       <w:u w:val="single"/>
     </w:rPr>
   </w:style>
-  <w:style w:type="character" w:styleId="Nevyeenzmnka">
+  <w:style w:type="character" w:styleId="UnresolvedMention">
     <w:name w:val="Unresolved Mention"/>
-    <w:basedOn w:val="Standardnpsmoodstavce"/>
+    <w:basedOn w:val="DefaultParagraphFont"/>
     <w:uiPriority w:val="99"/>
     <w:semiHidden/>
     <w:unhideWhenUsed/>
@@ -5869,9 +5756,9 @@
       <w:shd w:val="clear" w:color="auto" w:fill="E1DFDD"/>
     </w:rPr>
   </w:style>
-  <w:style w:type="character" w:styleId="Sledovanodkaz">
+  <w:style w:type="character" w:styleId="FollowedHyperlink">
     <w:name w:val="FollowedHyperlink"/>
-    <w:basedOn w:val="Standardnpsmoodstavce"/>
+    <w:basedOn w:val="DefaultParagraphFont"/>
     <w:uiPriority w:val="99"/>
     <w:semiHidden/>
     <w:unhideWhenUsed/>
@@ -5881,13 +5768,32 @@
       <w:u w:val="single"/>
     </w:rPr>
   </w:style>
+  <w:style w:type="paragraph" w:styleId="Caption">
+    <w:name w:val="caption"/>
+    <w:basedOn w:val="Normal"/>
+    <w:next w:val="Normal"/>
+    <w:uiPriority w:val="35"/>
+    <w:unhideWhenUsed/>
+    <w:qFormat/>
+    <w:rsid w:val="00DE245C"/>
+    <w:pPr>
+      <w:spacing w:after="200" w:line="240" w:lineRule="auto"/>
+    </w:pPr>
+    <w:rPr>
+      <w:i/>
+      <w:iCs/>
+      <w:color w:val="44546A" w:themeColor="text2"/>
+      <w:sz w:val="18"/>
+      <w:szCs w:val="18"/>
+    </w:rPr>
+  </w:style>
 </w:styles>
 </file>
 
 <file path=word/charts/chart1.xml><?xml version="1.0" encoding="utf-8"?>
 <c:chartSpace xmlns:c="http://schemas.openxmlformats.org/drawingml/2006/chart" xmlns:a="http://schemas.openxmlformats.org/drawingml/2006/main" xmlns:r="http://schemas.openxmlformats.org/officeDocument/2006/relationships" xmlns:c16r2="http://schemas.microsoft.com/office/drawing/2015/06/chart">
   <c:date1904 val="0"/>
-  <c:lang val="cs-CZ"/>
+  <c:lang val="en-US"/>
   <c:roundedCorners val="0"/>
   <mc:AlternateContent xmlns:mc="http://schemas.openxmlformats.org/markup-compatibility/2006">
     <mc:Choice xmlns:c14="http://schemas.microsoft.com/office/drawing/2007/8/2/chart" Requires="c14">
@@ -5949,7 +5855,7 @@
               <a:cs typeface="+mn-cs"/>
             </a:defRPr>
           </a:pPr>
-          <a:endParaRPr lang="cs-CZ"/>
+          <a:endParaRPr lang="en-US"/>
         </a:p>
       </c:txPr>
     </c:title>
@@ -6351,7 +6257,7 @@
                 <a:cs typeface="+mn-cs"/>
               </a:defRPr>
             </a:pPr>
-            <a:endParaRPr lang="cs-CZ"/>
+            <a:endParaRPr lang="en-US"/>
           </a:p>
         </c:txPr>
         <c:crossAx val="367004639"/>
@@ -6438,7 +6344,7 @@
                   <a:cs typeface="+mn-cs"/>
                 </a:defRPr>
               </a:pPr>
-              <a:endParaRPr lang="cs-CZ"/>
+              <a:endParaRPr lang="en-US"/>
             </a:p>
           </c:txPr>
         </c:title>
@@ -6470,7 +6376,7 @@
                 <a:cs typeface="+mn-cs"/>
               </a:defRPr>
             </a:pPr>
-            <a:endParaRPr lang="cs-CZ"/>
+            <a:endParaRPr lang="en-US"/>
           </a:p>
         </c:txPr>
         <c:crossAx val="821237967"/>
@@ -6512,7 +6418,7 @@
               <a:cs typeface="+mn-cs"/>
             </a:defRPr>
           </a:pPr>
-          <a:endParaRPr lang="cs-CZ"/>
+          <a:endParaRPr lang="en-US"/>
         </a:p>
       </c:txPr>
     </c:legend>
@@ -6549,7 +6455,7 @@
       <a:pPr>
         <a:defRPr/>
       </a:pPr>
-      <a:endParaRPr lang="cs-CZ"/>
+      <a:endParaRPr lang="en-US"/>
     </a:p>
   </c:txPr>
   <c:externalData r:id="rId3">

</xml_diff>